<commit_message>
new diagram for tech design
</commit_message>
<xml_diff>
--- a/#Documents/Design.docx
+++ b/#Documents/Design.docx
@@ -1,6 +1,6 @@
 
 <file path=word/document.xml><?xml version="1.0" encoding="utf-8"?>
-<w:document xmlns:ve="http://schemas.openxmlformats.org/markup-compatibility/2006" xmlns:o="urn:schemas-microsoft-com:office:office" xmlns:r="http://schemas.openxmlformats.org/officeDocument/2006/relationships" xmlns:m="http://schemas.openxmlformats.org/officeDocument/2006/math" xmlns:v="urn:schemas-microsoft-com:vml" xmlns:wp="http://schemas.openxmlformats.org/drawingml/2006/wordprocessingDrawing" xmlns:w10="urn:schemas-microsoft-com:office:word" xmlns:w="http://schemas.openxmlformats.org/wordprocessingml/2006/main" xmlns:wne="http://schemas.microsoft.com/office/word/2006/wordml">
+<w:document xmlns:wpc="http://schemas.microsoft.com/office/word/2010/wordprocessingCanvas" xmlns:mc="http://schemas.openxmlformats.org/markup-compatibility/2006" xmlns:o="urn:schemas-microsoft-com:office:office" xmlns:r="http://schemas.openxmlformats.org/officeDocument/2006/relationships" xmlns:m="http://schemas.openxmlformats.org/officeDocument/2006/math" xmlns:v="urn:schemas-microsoft-com:vml" xmlns:wp14="http://schemas.microsoft.com/office/word/2010/wordprocessingDrawing" xmlns:wp="http://schemas.openxmlformats.org/drawingml/2006/wordprocessingDrawing" xmlns:w10="urn:schemas-microsoft-com:office:word" xmlns:w="http://schemas.openxmlformats.org/wordprocessingml/2006/main" xmlns:w14="http://schemas.microsoft.com/office/word/2010/wordml" xmlns:wpg="http://schemas.microsoft.com/office/word/2010/wordprocessingGroup" xmlns:wpi="http://schemas.microsoft.com/office/word/2010/wordprocessingInk" xmlns:wne="http://schemas.microsoft.com/office/word/2006/wordml" xmlns:wps="http://schemas.microsoft.com/office/word/2010/wordprocessingShape" mc:Ignorable="w14 wp14">
   <w:body>
     <w:p>
       <w:pPr>
@@ -8,11 +8,15 @@
         <w:jc w:val="both"/>
         <w:rPr>
           <w:rFonts w:ascii="Garamond" w:hAnsi="Garamond"/>
+          <w:sz w:val="23"/>
+          <w:szCs w:val="23"/>
         </w:rPr>
       </w:pPr>
       <w:r>
         <w:rPr>
           <w:rFonts w:ascii="Garamond" w:hAnsi="Garamond"/>
+          <w:sz w:val="23"/>
+          <w:szCs w:val="23"/>
         </w:rPr>
         <w:t xml:space="preserve">Group </w:t>
       </w:r>
@@ -20,18 +24,24 @@
       <w:r>
         <w:rPr>
           <w:rFonts w:ascii="Garamond" w:hAnsi="Garamond"/>
+          <w:sz w:val="23"/>
+          <w:szCs w:val="23"/>
         </w:rPr>
         <w:t xml:space="preserve">Members </w:t>
       </w:r>
       <w:r>
         <w:rPr>
           <w:rFonts w:ascii="Garamond" w:hAnsi="Garamond"/>
+          <w:sz w:val="23"/>
+          <w:szCs w:val="23"/>
         </w:rPr>
         <w:tab/>
       </w:r>
       <w:r>
         <w:rPr>
           <w:rFonts w:ascii="Garamond" w:hAnsi="Garamond"/>
+          <w:sz w:val="23"/>
+          <w:szCs w:val="23"/>
         </w:rPr>
         <w:t>::</w:t>
       </w:r>
@@ -39,9 +49,42 @@
       <w:r>
         <w:rPr>
           <w:rFonts w:ascii="Garamond" w:hAnsi="Garamond"/>
+          <w:sz w:val="23"/>
+          <w:szCs w:val="23"/>
         </w:rPr>
         <w:tab/>
-        <w:t>Swann, Matthew J; Kin, Yong; Atkins, Brandon</w:t>
+      </w:r>
+      <w:r>
+        <w:rPr>
+          <w:rFonts w:ascii="Garamond" w:hAnsi="Garamond"/>
+          <w:sz w:val="23"/>
+          <w:szCs w:val="23"/>
+        </w:rPr>
+        <w:t xml:space="preserve">Atkins, </w:t>
+      </w:r>
+      <w:r>
+        <w:rPr>
+          <w:rFonts w:ascii="Garamond" w:hAnsi="Garamond"/>
+          <w:sz w:val="23"/>
+          <w:szCs w:val="23"/>
+        </w:rPr>
+        <w:tab/>
+      </w:r>
+      <w:r>
+        <w:rPr>
+          <w:rFonts w:ascii="Garamond" w:hAnsi="Garamond"/>
+          <w:sz w:val="23"/>
+          <w:szCs w:val="23"/>
+        </w:rPr>
+        <w:t>Brandon</w:t>
+      </w:r>
+      <w:r>
+        <w:rPr>
+          <w:rFonts w:ascii="Garamond" w:hAnsi="Garamond"/>
+          <w:sz w:val="23"/>
+          <w:szCs w:val="23"/>
+        </w:rPr>
+        <w:t>;</w:t>
       </w:r>
     </w:p>
     <w:p>
@@ -50,52 +93,51 @@
         <w:jc w:val="both"/>
         <w:rPr>
           <w:rFonts w:ascii="Garamond" w:hAnsi="Garamond"/>
+          <w:sz w:val="23"/>
+          <w:szCs w:val="23"/>
         </w:rPr>
       </w:pPr>
       <w:r>
         <w:rPr>
           <w:rFonts w:ascii="Garamond" w:hAnsi="Garamond"/>
-        </w:rPr>
-        <w:t xml:space="preserve">Re </w:t>
-      </w:r>
-      <w:r>
-        <w:rPr>
-          <w:rFonts w:ascii="Garamond" w:hAnsi="Garamond"/>
+          <w:sz w:val="23"/>
+          <w:szCs w:val="23"/>
         </w:rPr>
         <w:tab/>
       </w:r>
-      <w:proofErr w:type="gramStart"/>
-      <w:r>
-        <w:rPr>
-          <w:rFonts w:ascii="Garamond" w:hAnsi="Garamond"/>
+      <w:r>
+        <w:rPr>
+          <w:rFonts w:ascii="Garamond" w:hAnsi="Garamond"/>
+          <w:sz w:val="23"/>
+          <w:szCs w:val="23"/>
         </w:rPr>
         <w:tab/>
       </w:r>
       <w:r>
         <w:rPr>
           <w:rFonts w:ascii="Garamond" w:hAnsi="Garamond"/>
+          <w:sz w:val="23"/>
+          <w:szCs w:val="23"/>
         </w:rPr>
         <w:tab/>
       </w:r>
       <w:r>
         <w:rPr>
           <w:rFonts w:ascii="Garamond" w:hAnsi="Garamond"/>
-        </w:rPr>
-        <w:t>:</w:t>
-      </w:r>
-      <w:r>
-        <w:rPr>
-          <w:rFonts w:ascii="Garamond" w:hAnsi="Garamond"/>
-        </w:rPr>
-        <w:t>:</w:t>
-      </w:r>
-      <w:proofErr w:type="gramEnd"/>
-      <w:r>
-        <w:rPr>
-          <w:rFonts w:ascii="Garamond" w:hAnsi="Garamond"/>
+          <w:sz w:val="23"/>
+          <w:szCs w:val="23"/>
         </w:rPr>
         <w:tab/>
-        <w:t>Comp 6000: Web Development Term Project Proposal</w:t>
+        <w:t xml:space="preserve">Carter, </w:t>
+      </w:r>
+      <w:r>
+        <w:rPr>
+          <w:rFonts w:ascii="Garamond" w:hAnsi="Garamond"/>
+          <w:sz w:val="23"/>
+          <w:szCs w:val="23"/>
+        </w:rPr>
+        <w:tab/>
+        <w:t>Adam;</w:t>
       </w:r>
     </w:p>
     <w:p>
@@ -104,46 +146,51 @@
         <w:jc w:val="both"/>
         <w:rPr>
           <w:rFonts w:ascii="Garamond" w:hAnsi="Garamond"/>
+          <w:sz w:val="23"/>
+          <w:szCs w:val="23"/>
         </w:rPr>
       </w:pPr>
       <w:r>
         <w:rPr>
           <w:rFonts w:ascii="Garamond" w:hAnsi="Garamond"/>
-        </w:rPr>
-        <w:t xml:space="preserve">Date </w:t>
-      </w:r>
-      <w:r>
-        <w:rPr>
-          <w:rFonts w:ascii="Garamond" w:hAnsi="Garamond"/>
+          <w:sz w:val="23"/>
+          <w:szCs w:val="23"/>
         </w:rPr>
         <w:tab/>
       </w:r>
-      <w:proofErr w:type="gramStart"/>
-      <w:r>
-        <w:rPr>
-          <w:rFonts w:ascii="Garamond" w:hAnsi="Garamond"/>
+      <w:r>
+        <w:rPr>
+          <w:rFonts w:ascii="Garamond" w:hAnsi="Garamond"/>
+          <w:sz w:val="23"/>
+          <w:szCs w:val="23"/>
         </w:rPr>
         <w:tab/>
       </w:r>
       <w:r>
         <w:rPr>
           <w:rFonts w:ascii="Garamond" w:hAnsi="Garamond"/>
+          <w:sz w:val="23"/>
+          <w:szCs w:val="23"/>
         </w:rPr>
         <w:tab/>
       </w:r>
       <w:r>
         <w:rPr>
           <w:rFonts w:ascii="Garamond" w:hAnsi="Garamond"/>
-        </w:rPr>
-        <w:t>::</w:t>
-      </w:r>
-      <w:proofErr w:type="gramEnd"/>
-      <w:r>
-        <w:rPr>
-          <w:rFonts w:ascii="Garamond" w:hAnsi="Garamond"/>
+          <w:sz w:val="23"/>
+          <w:szCs w:val="23"/>
         </w:rPr>
         <w:tab/>
-        <w:t xml:space="preserve">2013-02-17 </w:t>
+        <w:t xml:space="preserve">Kim, </w:t>
+      </w:r>
+      <w:r>
+        <w:rPr>
+          <w:rFonts w:ascii="Garamond" w:hAnsi="Garamond"/>
+          <w:sz w:val="23"/>
+          <w:szCs w:val="23"/>
+        </w:rPr>
+        <w:tab/>
+        <w:t>Yong; and</w:t>
       </w:r>
     </w:p>
     <w:p>
@@ -152,6 +199,61 @@
         <w:jc w:val="both"/>
         <w:rPr>
           <w:rFonts w:ascii="Garamond" w:hAnsi="Garamond"/>
+          <w:sz w:val="23"/>
+          <w:szCs w:val="23"/>
+        </w:rPr>
+      </w:pPr>
+      <w:r>
+        <w:rPr>
+          <w:rFonts w:ascii="Garamond" w:hAnsi="Garamond"/>
+          <w:sz w:val="23"/>
+          <w:szCs w:val="23"/>
+        </w:rPr>
+        <w:tab/>
+      </w:r>
+      <w:r>
+        <w:rPr>
+          <w:rFonts w:ascii="Garamond" w:hAnsi="Garamond"/>
+          <w:sz w:val="23"/>
+          <w:szCs w:val="23"/>
+        </w:rPr>
+        <w:tab/>
+      </w:r>
+      <w:r>
+        <w:rPr>
+          <w:rFonts w:ascii="Garamond" w:hAnsi="Garamond"/>
+          <w:sz w:val="23"/>
+          <w:szCs w:val="23"/>
+        </w:rPr>
+        <w:tab/>
+      </w:r>
+      <w:r>
+        <w:rPr>
+          <w:rFonts w:ascii="Garamond" w:hAnsi="Garamond"/>
+          <w:sz w:val="23"/>
+          <w:szCs w:val="23"/>
+        </w:rPr>
+        <w:tab/>
+        <w:t xml:space="preserve">Swann, </w:t>
+      </w:r>
+      <w:r>
+        <w:rPr>
+          <w:rFonts w:ascii="Garamond" w:hAnsi="Garamond"/>
+          <w:sz w:val="23"/>
+          <w:szCs w:val="23"/>
+        </w:rPr>
+        <w:tab/>
+        <w:t>Matthew J</w:t>
+      </w:r>
+    </w:p>
+    <w:p>
+      <w:pPr>
+        <w:spacing w:after="0" w:line="240" w:lineRule="auto"/>
+        <w:jc w:val="both"/>
+        <w:rPr>
+          <w:rFonts w:ascii="Garamond" w:hAnsi="Garamond"/>
+          <w:sz w:val="23"/>
+          <w:szCs w:val="23"/>
         </w:rPr>
       </w:pPr>
     </w:p>
@@ -161,24 +263,40 @@
         <w:jc w:val="both"/>
         <w:rPr>
           <w:rFonts w:ascii="Garamond" w:hAnsi="Garamond"/>
+          <w:sz w:val="23"/>
+          <w:szCs w:val="23"/>
         </w:rPr>
       </w:pPr>
       <w:r>
         <w:rPr>
           <w:rFonts w:ascii="Garamond" w:hAnsi="Garamond"/>
-        </w:rPr>
-        <w:t>Project Title</w:t>
+          <w:sz w:val="23"/>
+          <w:szCs w:val="23"/>
+        </w:rPr>
+        <w:t xml:space="preserve">Re </w:t>
+      </w:r>
+      <w:r>
+        <w:rPr>
+          <w:rFonts w:ascii="Garamond" w:hAnsi="Garamond"/>
+          <w:sz w:val="23"/>
+          <w:szCs w:val="23"/>
+        </w:rPr>
+        <w:tab/>
       </w:r>
       <w:proofErr w:type="gramStart"/>
       <w:r>
         <w:rPr>
           <w:rFonts w:ascii="Garamond" w:hAnsi="Garamond"/>
+          <w:sz w:val="23"/>
+          <w:szCs w:val="23"/>
         </w:rPr>
         <w:tab/>
       </w:r>
       <w:r>
         <w:rPr>
           <w:rFonts w:ascii="Garamond" w:hAnsi="Garamond"/>
+          <w:sz w:val="23"/>
+          <w:szCs w:val="23"/>
         </w:rPr>
         <w:tab/>
         <w:t>::</w:t>
@@ -187,23 +305,19 @@
       <w:r>
         <w:rPr>
           <w:rFonts w:ascii="Garamond" w:hAnsi="Garamond"/>
+          <w:sz w:val="23"/>
+          <w:szCs w:val="23"/>
         </w:rPr>
         <w:tab/>
-        <w:t xml:space="preserve">Interactive </w:t>
-      </w:r>
-      <w:proofErr w:type="spellStart"/>
-      <w:r>
-        <w:rPr>
-          <w:rFonts w:ascii="Garamond" w:hAnsi="Garamond"/>
-        </w:rPr>
-        <w:t>DataBase</w:t>
-      </w:r>
-      <w:proofErr w:type="spellEnd"/>
-      <w:r>
-        <w:rPr>
-          <w:rFonts w:ascii="Garamond" w:hAnsi="Garamond"/>
-        </w:rPr>
-        <w:t xml:space="preserve"> Backup, Import and Migration tool utilizing AJAX</w:t>
+        <w:t>Comp 6000: Web D</w:t>
+      </w:r>
+      <w:r>
+        <w:rPr>
+          <w:rFonts w:ascii="Garamond" w:hAnsi="Garamond"/>
+          <w:sz w:val="23"/>
+          <w:szCs w:val="23"/>
+        </w:rPr>
+        <w:t>evelopment – Formal Design</w:t>
       </w:r>
     </w:p>
     <w:p>
@@ -212,57 +326,294 @@
         <w:jc w:val="both"/>
         <w:rPr>
           <w:rFonts w:ascii="Garamond" w:hAnsi="Garamond"/>
+          <w:sz w:val="23"/>
+          <w:szCs w:val="23"/>
         </w:rPr>
       </w:pPr>
-      <w:r>
-        <w:rPr>
-          <w:rFonts w:ascii="Garamond" w:hAnsi="Garamond"/>
+    </w:p>
+    <w:p>
+      <w:pPr>
+        <w:spacing w:after="0" w:line="240" w:lineRule="auto"/>
+        <w:jc w:val="both"/>
+        <w:rPr>
+          <w:rFonts w:ascii="Garamond" w:hAnsi="Garamond"/>
+          <w:sz w:val="23"/>
+          <w:szCs w:val="23"/>
+        </w:rPr>
+      </w:pPr>
+      <w:r>
+        <w:rPr>
+          <w:rFonts w:ascii="Garamond" w:hAnsi="Garamond"/>
+          <w:sz w:val="23"/>
+          <w:szCs w:val="23"/>
+        </w:rPr>
+        <w:t xml:space="preserve">Date </w:t>
+      </w:r>
+      <w:r>
+        <w:rPr>
+          <w:rFonts w:ascii="Garamond" w:hAnsi="Garamond"/>
+          <w:sz w:val="23"/>
+          <w:szCs w:val="23"/>
         </w:rPr>
         <w:tab/>
       </w:r>
-      <w:r>
-        <w:rPr>
-          <w:rFonts w:ascii="Garamond" w:hAnsi="Garamond"/>
+      <w:proofErr w:type="gramStart"/>
+      <w:r>
+        <w:rPr>
+          <w:rFonts w:ascii="Garamond" w:hAnsi="Garamond"/>
+          <w:sz w:val="23"/>
+          <w:szCs w:val="23"/>
         </w:rPr>
         <w:tab/>
       </w:r>
       <w:r>
         <w:rPr>
           <w:rFonts w:ascii="Garamond" w:hAnsi="Garamond"/>
+          <w:sz w:val="23"/>
+          <w:szCs w:val="23"/>
         </w:rPr>
         <w:tab/>
       </w:r>
       <w:r>
         <w:rPr>
           <w:rFonts w:ascii="Garamond" w:hAnsi="Garamond"/>
+          <w:sz w:val="23"/>
+          <w:szCs w:val="23"/>
+        </w:rPr>
+        <w:t>::</w:t>
+      </w:r>
+      <w:proofErr w:type="gramEnd"/>
+      <w:r>
+        <w:rPr>
+          <w:rFonts w:ascii="Garamond" w:hAnsi="Garamond"/>
+          <w:sz w:val="23"/>
+          <w:szCs w:val="23"/>
         </w:rPr>
         <w:tab/>
+        <w:t>2013-03-25</w:t>
+      </w:r>
+      <w:r>
+        <w:rPr>
+          <w:rFonts w:ascii="Garamond" w:hAnsi="Garamond"/>
+          <w:sz w:val="23"/>
+          <w:szCs w:val="23"/>
+        </w:rPr>
+        <w:t xml:space="preserve"> </w:t>
+      </w:r>
+    </w:p>
+    <w:p>
+      <w:pPr>
+        <w:spacing w:after="0" w:line="240" w:lineRule="auto"/>
+        <w:jc w:val="both"/>
+        <w:rPr>
+          <w:rFonts w:ascii="Garamond" w:hAnsi="Garamond"/>
+          <w:sz w:val="23"/>
+          <w:szCs w:val="23"/>
+        </w:rPr>
+      </w:pPr>
+    </w:p>
+    <w:p>
+      <w:pPr>
+        <w:spacing w:after="0" w:line="240" w:lineRule="auto"/>
+        <w:jc w:val="both"/>
+        <w:rPr>
+          <w:rFonts w:ascii="Garamond" w:hAnsi="Garamond"/>
+          <w:sz w:val="23"/>
+          <w:szCs w:val="23"/>
+        </w:rPr>
+      </w:pPr>
+      <w:r>
+        <w:rPr>
+          <w:rFonts w:ascii="Garamond" w:hAnsi="Garamond"/>
+          <w:sz w:val="23"/>
+          <w:szCs w:val="23"/>
+        </w:rPr>
+        <w:t>Project Title</w:t>
       </w:r>
       <w:proofErr w:type="gramStart"/>
       <w:r>
         <w:rPr>
           <w:rFonts w:ascii="Garamond" w:hAnsi="Garamond"/>
-        </w:rPr>
-        <w:t>and</w:t>
+          <w:sz w:val="23"/>
+          <w:szCs w:val="23"/>
+        </w:rPr>
+        <w:tab/>
+      </w:r>
+      <w:r>
+        <w:rPr>
+          <w:rFonts w:ascii="Garamond" w:hAnsi="Garamond"/>
+          <w:sz w:val="23"/>
+          <w:szCs w:val="23"/>
+        </w:rPr>
+        <w:tab/>
+        <w:t>::</w:t>
       </w:r>
       <w:proofErr w:type="gramEnd"/>
       <w:r>
         <w:rPr>
           <w:rFonts w:ascii="Garamond" w:hAnsi="Garamond"/>
-        </w:rPr>
-        <w:t xml:space="preserve"> XML to support web-hosted databases written in the </w:t>
+          <w:sz w:val="23"/>
+          <w:szCs w:val="23"/>
+        </w:rPr>
+        <w:tab/>
+        <w:t xml:space="preserve">Interactive </w:t>
       </w:r>
       <w:proofErr w:type="spellStart"/>
       <w:r>
         <w:rPr>
           <w:rFonts w:ascii="Garamond" w:hAnsi="Garamond"/>
-        </w:rPr>
-        <w:t>Djnago</w:t>
+          <w:sz w:val="23"/>
+          <w:szCs w:val="23"/>
+        </w:rPr>
+        <w:t>DataBas</w:t>
+      </w:r>
+      <w:r>
+        <w:rPr>
+          <w:rFonts w:ascii="Garamond" w:hAnsi="Garamond"/>
+          <w:sz w:val="23"/>
+          <w:szCs w:val="23"/>
+        </w:rPr>
+        <w:t>e</w:t>
       </w:r>
       <w:proofErr w:type="spellEnd"/>
       <w:r>
         <w:rPr>
           <w:rFonts w:ascii="Garamond" w:hAnsi="Garamond"/>
+          <w:sz w:val="23"/>
+          <w:szCs w:val="23"/>
+        </w:rPr>
+        <w:t xml:space="preserve"> Backup, Import and Migration T</w:t>
+      </w:r>
+      <w:r>
+        <w:rPr>
+          <w:rFonts w:ascii="Garamond" w:hAnsi="Garamond"/>
+          <w:sz w:val="23"/>
+          <w:szCs w:val="23"/>
+        </w:rPr>
+        <w:t>ool utilizing</w:t>
+      </w:r>
+    </w:p>
+    <w:p>
+      <w:pPr>
+        <w:spacing w:after="0" w:line="240" w:lineRule="auto"/>
+        <w:jc w:val="both"/>
+        <w:rPr>
+          <w:rFonts w:ascii="Garamond" w:hAnsi="Garamond"/>
+          <w:sz w:val="23"/>
+          <w:szCs w:val="23"/>
+        </w:rPr>
+      </w:pPr>
+      <w:r>
+        <w:rPr>
+          <w:rFonts w:ascii="Garamond" w:hAnsi="Garamond"/>
+          <w:sz w:val="23"/>
+          <w:szCs w:val="23"/>
+        </w:rPr>
+        <w:t xml:space="preserve"> </w:t>
+      </w:r>
+      <w:r>
+        <w:rPr>
+          <w:rFonts w:ascii="Garamond" w:hAnsi="Garamond"/>
+          <w:sz w:val="23"/>
+          <w:szCs w:val="23"/>
+        </w:rPr>
+        <w:tab/>
+      </w:r>
+      <w:r>
+        <w:rPr>
+          <w:rFonts w:ascii="Garamond" w:hAnsi="Garamond"/>
+          <w:sz w:val="23"/>
+          <w:szCs w:val="23"/>
+        </w:rPr>
+        <w:tab/>
+      </w:r>
+      <w:r>
+        <w:rPr>
+          <w:rFonts w:ascii="Garamond" w:hAnsi="Garamond"/>
+          <w:sz w:val="23"/>
+          <w:szCs w:val="23"/>
+        </w:rPr>
+        <w:tab/>
+      </w:r>
+      <w:r>
+        <w:rPr>
+          <w:rFonts w:ascii="Garamond" w:hAnsi="Garamond"/>
+          <w:sz w:val="23"/>
+          <w:szCs w:val="23"/>
+        </w:rPr>
+        <w:tab/>
+      </w:r>
+      <w:r>
+        <w:rPr>
+          <w:rFonts w:ascii="Garamond" w:hAnsi="Garamond"/>
+          <w:sz w:val="23"/>
+          <w:szCs w:val="23"/>
+        </w:rPr>
+        <w:t>AJAX</w:t>
+      </w:r>
+      <w:r>
+        <w:rPr>
+          <w:rFonts w:ascii="Garamond" w:hAnsi="Garamond"/>
+          <w:sz w:val="23"/>
+          <w:szCs w:val="23"/>
+        </w:rPr>
+        <w:t xml:space="preserve"> </w:t>
+      </w:r>
+      <w:r>
+        <w:rPr>
+          <w:rFonts w:ascii="Garamond" w:hAnsi="Garamond"/>
+          <w:sz w:val="23"/>
+          <w:szCs w:val="23"/>
+        </w:rPr>
+        <w:t>and XML to support web-hos</w:t>
+      </w:r>
+      <w:r>
+        <w:rPr>
+          <w:rFonts w:ascii="Garamond" w:hAnsi="Garamond"/>
+          <w:sz w:val="23"/>
+          <w:szCs w:val="23"/>
+        </w:rPr>
+        <w:t xml:space="preserve">ted databases written in the </w:t>
+      </w:r>
+      <w:proofErr w:type="spellStart"/>
+      <w:r>
+        <w:rPr>
+          <w:rFonts w:ascii="Garamond" w:hAnsi="Garamond"/>
+          <w:sz w:val="23"/>
+          <w:szCs w:val="23"/>
+        </w:rPr>
+        <w:t>Dj</w:t>
+      </w:r>
+      <w:r>
+        <w:rPr>
+          <w:rFonts w:ascii="Garamond" w:hAnsi="Garamond"/>
+          <w:sz w:val="23"/>
+          <w:szCs w:val="23"/>
+        </w:rPr>
+        <w:t>a</w:t>
+      </w:r>
+      <w:r>
+        <w:rPr>
+          <w:rFonts w:ascii="Garamond" w:hAnsi="Garamond"/>
+          <w:sz w:val="23"/>
+          <w:szCs w:val="23"/>
+        </w:rPr>
+        <w:t>n</w:t>
+      </w:r>
+      <w:r>
+        <w:rPr>
+          <w:rFonts w:ascii="Garamond" w:hAnsi="Garamond"/>
+          <w:sz w:val="23"/>
+          <w:szCs w:val="23"/>
+        </w:rPr>
+        <w:t>go</w:t>
+      </w:r>
+      <w:proofErr w:type="spellEnd"/>
+      <w:r>
+        <w:rPr>
+          <w:rFonts w:ascii="Garamond" w:hAnsi="Garamond"/>
+          <w:sz w:val="23"/>
+          <w:szCs w:val="23"/>
         </w:rPr>
         <w:t xml:space="preserve"> </w:t>
       </w:r>
@@ -274,11 +625,15 @@
         <w:jc w:val="both"/>
         <w:rPr>
           <w:rFonts w:ascii="Garamond" w:hAnsi="Garamond"/>
+          <w:sz w:val="23"/>
+          <w:szCs w:val="23"/>
         </w:rPr>
       </w:pPr>
       <w:r>
         <w:rPr>
           <w:rFonts w:ascii="Garamond" w:hAnsi="Garamond"/>
+          <w:sz w:val="23"/>
+          <w:szCs w:val="23"/>
         </w:rPr>
         <w:t>Framework</w:t>
       </w:r>
@@ -289,6 +644,8 @@
         <w:jc w:val="both"/>
         <w:rPr>
           <w:rFonts w:ascii="Garamond" w:hAnsi="Garamond"/>
+          <w:sz w:val="23"/>
+          <w:szCs w:val="23"/>
         </w:rPr>
       </w:pPr>
     </w:p>
@@ -298,6 +655,8 @@
         <w:jc w:val="both"/>
         <w:rPr>
           <w:rFonts w:ascii="Garamond" w:hAnsi="Garamond"/>
+          <w:sz w:val="23"/>
+          <w:szCs w:val="23"/>
         </w:rPr>
       </w:pPr>
     </w:p>
@@ -307,42 +666,285 @@
         <w:jc w:val="both"/>
         <w:rPr>
           <w:rFonts w:ascii="Garamond" w:hAnsi="Garamond"/>
+          <w:sz w:val="23"/>
+          <w:szCs w:val="23"/>
         </w:rPr>
       </w:pPr>
       <w:r>
         <w:rPr>
           <w:rFonts w:ascii="Garamond" w:hAnsi="Garamond"/>
+          <w:sz w:val="23"/>
+          <w:szCs w:val="23"/>
         </w:rPr>
         <w:tab/>
-        <w:t xml:space="preserve">The project proposed herein will explore the viability of using XML as a storage mechanism for data associated with web-hosted databases written in the </w:t>
+      </w:r>
+      <w:r>
+        <w:rPr>
+          <w:rFonts w:ascii="Garamond" w:hAnsi="Garamond"/>
+          <w:sz w:val="23"/>
+          <w:szCs w:val="23"/>
+        </w:rPr>
+        <w:t xml:space="preserve">As mentioned in the proposal for this project, the </w:t>
+      </w:r>
+      <w:r>
+        <w:rPr>
+          <w:rFonts w:ascii="Garamond" w:hAnsi="Garamond"/>
+          <w:sz w:val="23"/>
+          <w:szCs w:val="23"/>
+        </w:rPr>
+        <w:t xml:space="preserve">goal of the experiment is to develop an interactive database tool for data import, export and migration using XML as a medium. </w:t>
+      </w:r>
+      <w:r>
+        <w:rPr>
+          <w:rFonts w:ascii="Garamond" w:hAnsi="Garamond"/>
+          <w:sz w:val="23"/>
+          <w:szCs w:val="23"/>
+        </w:rPr>
+        <w:t xml:space="preserve">The totality of the implementation </w:t>
+      </w:r>
+      <w:r>
+        <w:rPr>
+          <w:rFonts w:ascii="Garamond" w:hAnsi="Garamond"/>
+          <w:sz w:val="23"/>
+          <w:szCs w:val="23"/>
+        </w:rPr>
+        <w:t>in connection with</w:t>
+      </w:r>
+      <w:r>
+        <w:rPr>
+          <w:rFonts w:ascii="Garamond" w:hAnsi="Garamond"/>
+          <w:sz w:val="23"/>
+          <w:szCs w:val="23"/>
+        </w:rPr>
+        <w:t xml:space="preserve"> same will require string</w:t>
+      </w:r>
+      <w:r>
+        <w:rPr>
+          <w:rFonts w:ascii="Garamond" w:hAnsi="Garamond"/>
+          <w:sz w:val="23"/>
+          <w:szCs w:val="23"/>
+        </w:rPr>
+        <w:t xml:space="preserve"> parsing and conversion algorith</w:t>
+      </w:r>
+      <w:r>
+        <w:rPr>
+          <w:rFonts w:ascii="Garamond" w:hAnsi="Garamond"/>
+          <w:sz w:val="23"/>
+          <w:szCs w:val="23"/>
+        </w:rPr>
+        <w:t xml:space="preserve">ms. These are currently designed to work similarly to other data serialization mechanisms. </w:t>
+      </w:r>
+    </w:p>
+    <w:p>
+      <w:pPr>
+        <w:spacing w:after="0" w:line="240" w:lineRule="auto"/>
+        <w:jc w:val="both"/>
+        <w:rPr>
+          <w:rFonts w:ascii="Garamond" w:hAnsi="Garamond"/>
+          <w:sz w:val="23"/>
+          <w:szCs w:val="23"/>
+        </w:rPr>
+      </w:pPr>
+    </w:p>
+    <w:p>
+      <w:pPr>
+        <w:spacing w:after="0" w:line="240" w:lineRule="auto"/>
+        <w:ind w:firstLine="720"/>
+        <w:jc w:val="both"/>
+        <w:rPr>
+          <w:rFonts w:ascii="Garamond" w:hAnsi="Garamond"/>
+          <w:sz w:val="23"/>
+          <w:szCs w:val="23"/>
+        </w:rPr>
+      </w:pPr>
+      <w:r>
+        <w:rPr>
+          <w:rFonts w:ascii="Garamond" w:hAnsi="Garamond"/>
+          <w:sz w:val="23"/>
+          <w:szCs w:val="23"/>
+        </w:rPr>
+        <w:t xml:space="preserve">AJAX returns will pull various pieces of data across multiple tables from within the website. The user will then have the ability to re-query the database or output the resultant query-set to XML with a time-stamped </w:t>
+      </w:r>
+      <w:r>
+        <w:rPr>
+          <w:rFonts w:ascii="Garamond" w:hAnsi="Garamond"/>
+          <w:sz w:val="23"/>
+          <w:szCs w:val="23"/>
+        </w:rPr>
+        <w:t xml:space="preserve">file </w:t>
+      </w:r>
+      <w:r>
+        <w:rPr>
+          <w:rFonts w:ascii="Garamond" w:hAnsi="Garamond"/>
+          <w:sz w:val="23"/>
+          <w:szCs w:val="23"/>
+        </w:rPr>
+        <w:t xml:space="preserve">name to allow </w:t>
+      </w:r>
+      <w:r>
+        <w:rPr>
+          <w:rFonts w:ascii="Garamond" w:hAnsi="Garamond"/>
+          <w:sz w:val="23"/>
+          <w:szCs w:val="23"/>
+        </w:rPr>
+        <w:t>for the existence of a plurality of documents and also for document tracking and data validation</w:t>
+      </w:r>
+      <w:r>
+        <w:rPr>
+          <w:rFonts w:ascii="Garamond" w:hAnsi="Garamond"/>
+          <w:sz w:val="23"/>
+          <w:szCs w:val="23"/>
+        </w:rPr>
+        <w:t>. This will allow for a more conclusive diagnosis as to the effectiveness of this mechanism in comparison to other like implementations.</w:t>
+      </w:r>
+    </w:p>
+    <w:p>
+      <w:pPr>
+        <w:spacing w:after="0" w:line="240" w:lineRule="auto"/>
+        <w:jc w:val="both"/>
+        <w:rPr>
+          <w:rFonts w:ascii="Garamond" w:hAnsi="Garamond"/>
+          <w:sz w:val="23"/>
+          <w:szCs w:val="23"/>
+        </w:rPr>
+      </w:pPr>
+    </w:p>
+    <w:p>
+      <w:pPr>
+        <w:spacing w:after="0" w:line="240" w:lineRule="auto"/>
+        <w:ind w:firstLine="720"/>
+        <w:jc w:val="both"/>
+        <w:rPr>
+          <w:rFonts w:ascii="Garamond" w:hAnsi="Garamond"/>
+          <w:sz w:val="23"/>
+          <w:szCs w:val="23"/>
+        </w:rPr>
+      </w:pPr>
+      <w:r>
+        <w:rPr>
+          <w:rFonts w:ascii="Garamond" w:hAnsi="Garamond"/>
+          <w:sz w:val="23"/>
+          <w:szCs w:val="23"/>
+        </w:rPr>
+        <w:t xml:space="preserve">Interaction with the database will include queries normalized in function, but fluid enough such that string search data can be referenced against multiple DB tables. Import and output functionality will take place via custom string parsing mechanisms that prevent against duplicative data insertions or storages. </w:t>
+      </w:r>
+    </w:p>
+    <w:p>
+      <w:pPr>
+        <w:spacing w:after="0" w:line="240" w:lineRule="auto"/>
+        <w:ind w:firstLine="720"/>
+        <w:jc w:val="both"/>
+        <w:rPr>
+          <w:rFonts w:ascii="Garamond" w:hAnsi="Garamond"/>
+          <w:sz w:val="23"/>
+          <w:szCs w:val="23"/>
+        </w:rPr>
+      </w:pPr>
+    </w:p>
+    <w:p>
+      <w:pPr>
+        <w:spacing w:after="0" w:line="240" w:lineRule="auto"/>
+        <w:ind w:firstLine="720"/>
+        <w:jc w:val="both"/>
+        <w:rPr>
+          <w:rFonts w:ascii="Garamond" w:hAnsi="Garamond"/>
+          <w:sz w:val="23"/>
+          <w:szCs w:val="23"/>
+        </w:rPr>
+      </w:pPr>
+      <w:r>
+        <w:rPr>
+          <w:rFonts w:ascii="Garamond" w:hAnsi="Garamond"/>
+          <w:sz w:val="23"/>
+          <w:szCs w:val="23"/>
+        </w:rPr>
+        <w:t xml:space="preserve">The database design will follow standard MVC structure. Database tables and schemas will be modeled as will data behavior and user interaction. This abstraction will represent one of the project’s three major code packages. Another package will be comprised of the physical data itself. This data will </w:t>
+      </w:r>
+      <w:proofErr w:type="gramStart"/>
+      <w:r>
+        <w:rPr>
+          <w:rFonts w:ascii="Garamond" w:hAnsi="Garamond"/>
+          <w:sz w:val="23"/>
+          <w:szCs w:val="23"/>
+        </w:rPr>
+        <w:t>exists</w:t>
+      </w:r>
+      <w:proofErr w:type="gramEnd"/>
+      <w:r>
+        <w:rPr>
+          <w:rFonts w:ascii="Garamond" w:hAnsi="Garamond"/>
+          <w:sz w:val="23"/>
+          <w:szCs w:val="23"/>
+        </w:rPr>
+        <w:t xml:space="preserve"> in numerous forms including but not limited to an XML format, a </w:t>
       </w:r>
       <w:proofErr w:type="spellStart"/>
       <w:r>
         <w:rPr>
           <w:rFonts w:ascii="Garamond" w:hAnsi="Garamond"/>
-        </w:rPr>
-        <w:t>Django</w:t>
+          <w:sz w:val="23"/>
+          <w:szCs w:val="23"/>
+        </w:rPr>
+        <w:t>json</w:t>
       </w:r>
       <w:proofErr w:type="spellEnd"/>
       <w:r>
         <w:rPr>
           <w:rFonts w:ascii="Garamond" w:hAnsi="Garamond"/>
-        </w:rPr>
-        <w:t xml:space="preserve"> Framework. Current mechanisms exist for data migration when tables within a database are modified and a re-sync is required. </w:t>
+          <w:sz w:val="23"/>
+          <w:szCs w:val="23"/>
+        </w:rPr>
+        <w:t xml:space="preserve"> format, and </w:t>
       </w:r>
       <w:proofErr w:type="spellStart"/>
       <w:r>
         <w:rPr>
           <w:rFonts w:ascii="Garamond" w:hAnsi="Garamond"/>
-        </w:rPr>
-        <w:t>Django</w:t>
+          <w:sz w:val="23"/>
+          <w:szCs w:val="23"/>
+        </w:rPr>
+        <w:t>Django’s</w:t>
       </w:r>
       <w:proofErr w:type="spellEnd"/>
       <w:r>
         <w:rPr>
           <w:rFonts w:ascii="Garamond" w:hAnsi="Garamond"/>
-        </w:rPr>
-        <w:t xml:space="preserve"> South and other applications using JSON allow for this. However, these mechanisms are not as viable when attempting to construct straight imports as they require data to exist before they employed. As XML is easier to ‘hand-craft’, it is believed that a mechanism implementing same will facilitate an increased number of tasks including, but not limited to, data importing, data exporting, cross database population of similar data items, and easy of testing framework installation.</w:t>
+          <w:sz w:val="23"/>
+          <w:szCs w:val="23"/>
+        </w:rPr>
+        <w:t xml:space="preserve"> natural SQL storage. This package will also include the custom functionality for XML import, export and migration. The final code package will include the files associated with database administration and configuration.</w:t>
+      </w:r>
+    </w:p>
+    <w:p>
+      <w:pPr>
+        <w:spacing w:after="0" w:line="240" w:lineRule="auto"/>
+        <w:ind w:firstLine="720"/>
+        <w:jc w:val="both"/>
+        <w:rPr>
+          <w:rFonts w:ascii="Garamond" w:hAnsi="Garamond"/>
+          <w:sz w:val="23"/>
+          <w:szCs w:val="23"/>
+        </w:rPr>
+      </w:pPr>
+    </w:p>
+    <w:p>
+      <w:pPr>
+        <w:spacing w:after="0" w:line="240" w:lineRule="auto"/>
+        <w:ind w:firstLine="720"/>
+        <w:jc w:val="both"/>
+        <w:rPr>
+          <w:rFonts w:ascii="Garamond" w:hAnsi="Garamond"/>
+          <w:sz w:val="23"/>
+          <w:szCs w:val="23"/>
+        </w:rPr>
+      </w:pPr>
+      <w:r>
+        <w:rPr>
+          <w:rFonts w:ascii="Garamond" w:hAnsi="Garamond"/>
+          <w:sz w:val="23"/>
+          <w:szCs w:val="23"/>
+        </w:rPr>
+        <w:t>Data validation will be necessary. As such, formalized unit-testing frameworks will be established in order to compare the imported and exported results to hardcoded data entry. Data validation will prove the viability of the concept. A comparison to the computational time associated with other mediums of data transactions will answer the question as to whether the hypothesis is indeed a reasonable practice.</w:t>
       </w:r>
     </w:p>
     <w:p>
@@ -407,6 +1009,38 @@
           <w:rFonts w:ascii="Garamond" w:hAnsi="Garamond"/>
         </w:rPr>
       </w:pPr>
+      <w:bookmarkStart w:id="0" w:name="_GoBack"/>
+      <w:bookmarkEnd w:id="0"/>
+    </w:p>
+    <w:p>
+      <w:pPr>
+        <w:spacing w:after="0" w:line="240" w:lineRule="auto"/>
+        <w:jc w:val="both"/>
+        <w:rPr>
+          <w:rFonts w:ascii="Garamond" w:hAnsi="Garamond"/>
+        </w:rPr>
+      </w:pPr>
+      <w:r>
+        <w:rPr>
+          <w:rFonts w:ascii="Garamond" w:hAnsi="Garamond"/>
+        </w:rPr>
+        <w:lastRenderedPageBreak/>
+        <w:t xml:space="preserve">PYSICAL DATA_BASE </w:t>
+      </w:r>
+      <w:proofErr w:type="gramStart"/>
+      <w:r>
+        <w:rPr>
+          <w:rFonts w:ascii="Garamond" w:hAnsi="Garamond"/>
+        </w:rPr>
+        <w:t>DESIGN :</w:t>
+      </w:r>
+      <w:proofErr w:type="gramEnd"/>
+      <w:r>
+        <w:rPr>
+          <w:rFonts w:ascii="Garamond" w:hAnsi="Garamond"/>
+        </w:rPr>
+        <w:t>: (  Figure 1 )</w:t>
+      </w:r>
     </w:p>
     <w:p>
       <w:pPr>
@@ -425,6 +1059,53 @@
           <w:rFonts w:ascii="Garamond" w:hAnsi="Garamond"/>
         </w:rPr>
       </w:pPr>
+      <w:r>
+        <w:rPr>
+          <w:rFonts w:ascii="Garamond" w:hAnsi="Garamond"/>
+          <w:noProof/>
+        </w:rPr>
+        <w:drawing>
+          <wp:inline distT="0" distB="0" distL="0" distR="0">
+            <wp:extent cx="5943600" cy="4225290"/>
+            <wp:effectExtent l="0" t="0" r="0" b="3810"/>
+            <wp:docPr id="15" name="Picture 15"/>
+            <wp:cNvGraphicFramePr>
+              <a:graphicFrameLocks xmlns:a="http://schemas.openxmlformats.org/drawingml/2006/main" noChangeAspect="1"/>
+            </wp:cNvGraphicFramePr>
+            <a:graphic xmlns:a="http://schemas.openxmlformats.org/drawingml/2006/main">
+              <a:graphicData uri="http://schemas.openxmlformats.org/drawingml/2006/picture">
+                <pic:pic xmlns:pic="http://schemas.openxmlformats.org/drawingml/2006/picture">
+                  <pic:nvPicPr>
+                    <pic:cNvPr id="0" name="Capture.JPG"/>
+                    <pic:cNvPicPr/>
+                  </pic:nvPicPr>
+                  <pic:blipFill>
+                    <a:blip r:embed="rId5">
+                      <a:extLst>
+                        <a:ext uri="{28A0092B-C50C-407E-A947-70E740481C1C}">
+                          <a14:useLocalDpi xmlns:a14="http://schemas.microsoft.com/office/drawing/2010/main" val="0"/>
+                        </a:ext>
+                      </a:extLst>
+                    </a:blip>
+                    <a:stretch>
+                      <a:fillRect/>
+                    </a:stretch>
+                  </pic:blipFill>
+                  <pic:spPr>
+                    <a:xfrm>
+                      <a:off x="0" y="0"/>
+                      <a:ext cx="5943600" cy="4225290"/>
+                    </a:xfrm>
+                    <a:prstGeom prst="rect">
+                      <a:avLst/>
+                    </a:prstGeom>
+                  </pic:spPr>
+                </pic:pic>
+              </a:graphicData>
+            </a:graphic>
+          </wp:inline>
+        </w:drawing>
+      </w:r>
     </w:p>
     <w:p>
       <w:pPr>
@@ -452,6 +1133,40 @@
           <w:rFonts w:ascii="Garamond" w:hAnsi="Garamond"/>
         </w:rPr>
       </w:pPr>
+      <w:r>
+        <w:rPr>
+          <w:rFonts w:ascii="Garamond" w:hAnsi="Garamond"/>
+        </w:rPr>
+        <w:t xml:space="preserve">The database will be comprised of four primary tables: Business, School, Person and Child. A fifth </w:t>
+      </w:r>
+      <w:proofErr w:type="gramStart"/>
+      <w:r>
+        <w:rPr>
+          <w:rFonts w:ascii="Garamond" w:hAnsi="Garamond"/>
+        </w:rPr>
+        <w:t>meta</w:t>
+      </w:r>
+      <w:proofErr w:type="gramEnd"/>
+      <w:r>
+        <w:rPr>
+          <w:rFonts w:ascii="Garamond" w:hAnsi="Garamond"/>
+        </w:rPr>
+        <w:t xml:space="preserve"> table will exist to express the relationships between children and people; however, </w:t>
+      </w:r>
+      <w:proofErr w:type="spellStart"/>
+      <w:r>
+        <w:rPr>
+          <w:rFonts w:ascii="Garamond" w:hAnsi="Garamond"/>
+        </w:rPr>
+        <w:t>Django’s</w:t>
+      </w:r>
+      <w:proofErr w:type="spellEnd"/>
+      <w:r>
+        <w:rPr>
+          <w:rFonts w:ascii="Garamond" w:hAnsi="Garamond"/>
+        </w:rPr>
+        <w:t xml:space="preserve"> natural meta-table behaviors will be used to create same.</w:t>
+      </w:r>
     </w:p>
     <w:p>
       <w:pPr>
@@ -473,12 +1188,16 @@
     </w:p>
     <w:p>
       <w:pPr>
-        <w:spacing w:after="0" w:line="240" w:lineRule="auto"/>
-        <w:jc w:val="both"/>
         <w:rPr>
           <w:rFonts w:ascii="Garamond" w:hAnsi="Garamond"/>
         </w:rPr>
       </w:pPr>
+      <w:r>
+        <w:rPr>
+          <w:rFonts w:ascii="Garamond" w:hAnsi="Garamond"/>
+        </w:rPr>
+        <w:br w:type="page"/>
+      </w:r>
     </w:p>
     <w:p>
       <w:pPr>
@@ -488,150 +1207,27 @@
           <w:rFonts w:ascii="Garamond" w:hAnsi="Garamond"/>
         </w:rPr>
       </w:pPr>
-    </w:p>
-    <w:p>
-      <w:pPr>
-        <w:spacing w:after="0" w:line="240" w:lineRule="auto"/>
-        <w:jc w:val="both"/>
-        <w:rPr>
-          <w:rFonts w:ascii="Garamond" w:hAnsi="Garamond"/>
-        </w:rPr>
-      </w:pPr>
-    </w:p>
-    <w:p>
-      <w:pPr>
-        <w:spacing w:after="0" w:line="240" w:lineRule="auto"/>
-        <w:jc w:val="both"/>
-        <w:rPr>
-          <w:rFonts w:ascii="Garamond" w:hAnsi="Garamond"/>
-        </w:rPr>
-      </w:pPr>
-    </w:p>
-    <w:p>
-      <w:pPr>
-        <w:spacing w:after="0" w:line="240" w:lineRule="auto"/>
-        <w:jc w:val="both"/>
-        <w:rPr>
-          <w:rFonts w:ascii="Garamond" w:hAnsi="Garamond"/>
-        </w:rPr>
-      </w:pPr>
-    </w:p>
-    <w:p>
-      <w:pPr>
-        <w:spacing w:after="0" w:line="240" w:lineRule="auto"/>
-        <w:jc w:val="both"/>
-        <w:rPr>
-          <w:rFonts w:ascii="Garamond" w:hAnsi="Garamond"/>
-        </w:rPr>
-      </w:pPr>
-    </w:p>
-    <w:p>
-      <w:pPr>
-        <w:spacing w:after="0" w:line="240" w:lineRule="auto"/>
-        <w:jc w:val="both"/>
-        <w:rPr>
-          <w:rFonts w:ascii="Garamond" w:hAnsi="Garamond"/>
-        </w:rPr>
-      </w:pPr>
-    </w:p>
-    <w:p>
-      <w:pPr>
-        <w:spacing w:after="0" w:line="240" w:lineRule="auto"/>
-        <w:jc w:val="both"/>
-        <w:rPr>
-          <w:rFonts w:ascii="Garamond" w:hAnsi="Garamond"/>
-        </w:rPr>
-      </w:pPr>
-    </w:p>
-    <w:p>
-      <w:pPr>
-        <w:spacing w:after="0" w:line="240" w:lineRule="auto"/>
-        <w:jc w:val="both"/>
-        <w:rPr>
-          <w:rFonts w:ascii="Garamond" w:hAnsi="Garamond"/>
-        </w:rPr>
-      </w:pPr>
-    </w:p>
-    <w:p>
-      <w:pPr>
-        <w:spacing w:after="0" w:line="240" w:lineRule="auto"/>
-        <w:jc w:val="both"/>
-        <w:rPr>
-          <w:rFonts w:ascii="Garamond" w:hAnsi="Garamond"/>
-        </w:rPr>
-      </w:pPr>
-    </w:p>
-    <w:p>
-      <w:pPr>
-        <w:spacing w:after="0" w:line="240" w:lineRule="auto"/>
-        <w:jc w:val="both"/>
-        <w:rPr>
-          <w:rFonts w:ascii="Garamond" w:hAnsi="Garamond"/>
-        </w:rPr>
-      </w:pPr>
-    </w:p>
-    <w:p>
-      <w:pPr>
-        <w:spacing w:after="0" w:line="240" w:lineRule="auto"/>
-        <w:jc w:val="both"/>
-        <w:rPr>
-          <w:rFonts w:ascii="Garamond" w:hAnsi="Garamond"/>
-        </w:rPr>
-      </w:pPr>
-    </w:p>
-    <w:p>
-      <w:pPr>
-        <w:spacing w:after="0" w:line="240" w:lineRule="auto"/>
-        <w:jc w:val="both"/>
-        <w:rPr>
-          <w:rFonts w:ascii="Garamond" w:hAnsi="Garamond"/>
-        </w:rPr>
-      </w:pPr>
-    </w:p>
-    <w:p>
-      <w:pPr>
-        <w:spacing w:after="0" w:line="240" w:lineRule="auto"/>
-        <w:jc w:val="both"/>
-        <w:rPr>
-          <w:rFonts w:ascii="Garamond" w:hAnsi="Garamond"/>
-        </w:rPr>
-      </w:pPr>
-    </w:p>
-    <w:p>
-      <w:pPr>
-        <w:spacing w:after="0" w:line="240" w:lineRule="auto"/>
-        <w:jc w:val="both"/>
-        <w:rPr>
-          <w:rFonts w:ascii="Garamond" w:hAnsi="Garamond"/>
-        </w:rPr>
-      </w:pPr>
-    </w:p>
-    <w:p>
-      <w:pPr>
-        <w:spacing w:after="0" w:line="240" w:lineRule="auto"/>
-        <w:jc w:val="both"/>
-        <w:rPr>
-          <w:rFonts w:ascii="Garamond" w:hAnsi="Garamond"/>
-        </w:rPr>
-      </w:pPr>
-    </w:p>
-    <w:p>
-      <w:pPr>
-        <w:spacing w:after="0" w:line="240" w:lineRule="auto"/>
-        <w:jc w:val="both"/>
-        <w:rPr>
-          <w:rFonts w:ascii="Garamond" w:hAnsi="Garamond"/>
-        </w:rPr>
-      </w:pPr>
-    </w:p>
-    <w:p>
-      <w:pPr>
-        <w:spacing w:after="0" w:line="240" w:lineRule="auto"/>
-        <w:jc w:val="both"/>
-        <w:rPr>
-          <w:rFonts w:ascii="Garamond" w:hAnsi="Garamond"/>
-        </w:rPr>
-      </w:pPr>
+      <w:r>
+        <w:rPr>
+          <w:rFonts w:ascii="Garamond" w:hAnsi="Garamond"/>
+        </w:rPr>
+        <w:lastRenderedPageBreak/>
+        <w:t xml:space="preserve">STRUCTURAL PROJECT </w:t>
+      </w:r>
+      <w:proofErr w:type="gramStart"/>
+      <w:r>
+        <w:rPr>
+          <w:rFonts w:ascii="Garamond" w:hAnsi="Garamond"/>
+        </w:rPr>
+        <w:t>DESIGN :</w:t>
+      </w:r>
+      <w:proofErr w:type="gramEnd"/>
+      <w:r>
+        <w:rPr>
+          <w:rFonts w:ascii="Garamond" w:hAnsi="Garamond"/>
+        </w:rPr>
+        <w:t>: ( Figure 2 )</w:t>
+      </w:r>
     </w:p>
     <w:p>
       <w:pPr>
@@ -654,7 +1250,7 @@
           <w:insideH w:val="dotted" w:sz="2" w:space="0" w:color="auto"/>
           <w:insideV w:val="none" w:sz="0" w:space="0" w:color="auto"/>
         </w:tblBorders>
-        <w:tblLook w:val="04A0"/>
+        <w:tblLook w:val="04A0" w:firstRow="1" w:lastRow="0" w:firstColumn="1" w:lastColumn="0" w:noHBand="0" w:noVBand="1"/>
       </w:tblPr>
       <w:tblGrid>
         <w:gridCol w:w="4248"/>
@@ -665,35 +1261,16 @@
           <w:tcPr>
             <w:tcW w:w="4248" w:type="dxa"/>
           </w:tcPr>
-          <w:p/>
-        </w:tc>
-        <w:tc>
-          <w:tcPr>
-            <w:tcW w:w="5328" w:type="dxa"/>
-          </w:tcPr>
-          <w:p>
-            <w:pPr>
-              <w:spacing w:before="120"/>
-            </w:pPr>
-          </w:p>
-        </w:tc>
-      </w:tr>
-      <w:tr>
-        <w:tc>
-          <w:tcPr>
-            <w:tcW w:w="4248" w:type="dxa"/>
-          </w:tcPr>
-          <w:p>
-            <w:pPr>
-              <w:rPr>
-                <w:rFonts w:ascii="Garamond" w:hAnsi="Garamond"/>
-              </w:rPr>
-            </w:pPr>
-            <w:r>
-              <w:rPr>
-                <w:rFonts w:ascii="Garamond" w:hAnsi="Garamond"/>
-              </w:rPr>
-              <w:lastRenderedPageBreak/>
+          <w:p>
+            <w:pPr>
+              <w:rPr>
+                <w:rFonts w:ascii="Garamond" w:hAnsi="Garamond"/>
+              </w:rPr>
+            </w:pPr>
+            <w:r>
+              <w:rPr>
+                <w:rFonts w:ascii="Garamond" w:hAnsi="Garamond"/>
+              </w:rPr>
               <w:t xml:space="preserve">  </w:t>
             </w:r>
             <w:r>
@@ -702,7 +1279,7 @@
                 <w:noProof/>
               </w:rPr>
               <w:drawing>
-                <wp:inline distT="0" distB="0" distL="0" distR="0">
+                <wp:inline distT="0" distB="0" distL="0" distR="0" wp14:anchorId="1DC37C8A" wp14:editId="6F8D6F67">
                   <wp:extent cx="200025" cy="161925"/>
                   <wp:effectExtent l="19050" t="0" r="9525" b="0"/>
                   <wp:docPr id="1" name="Picture 0" descr="folder.JPG"/>
@@ -717,7 +1294,7 @@
                           <pic:cNvPicPr/>
                         </pic:nvPicPr>
                         <pic:blipFill>
-                          <a:blip r:embed="rId4" cstate="print"/>
+                          <a:blip r:embed="rId6" cstate="print"/>
                           <a:stretch>
                             <a:fillRect/>
                           </a:stretch>
@@ -788,7 +1365,7 @@
                 <w:noProof/>
               </w:rPr>
               <w:drawing>
-                <wp:inline distT="0" distB="0" distL="0" distR="0">
+                <wp:inline distT="0" distB="0" distL="0" distR="0" wp14:anchorId="370593D8" wp14:editId="6C05A467">
                   <wp:extent cx="200025" cy="180975"/>
                   <wp:effectExtent l="19050" t="0" r="9525" b="0"/>
                   <wp:docPr id="2" name="Picture 1" descr="Package.JPG"/>
@@ -803,7 +1380,7 @@
                           <pic:cNvPicPr/>
                         </pic:nvPicPr>
                         <pic:blipFill>
-                          <a:blip r:embed="rId5" cstate="print"/>
+                          <a:blip r:embed="rId7" cstate="print"/>
                           <a:stretch>
                             <a:fillRect/>
                           </a:stretch>
@@ -874,7 +1451,7 @@
                 <w:noProof/>
               </w:rPr>
               <w:drawing>
-                <wp:inline distT="0" distB="0" distL="0" distR="0">
+                <wp:inline distT="0" distB="0" distL="0" distR="0" wp14:anchorId="2CAA3038" wp14:editId="18089AEE">
                   <wp:extent cx="180975" cy="209550"/>
                   <wp:effectExtent l="19050" t="0" r="9525" b="0"/>
                   <wp:docPr id="3" name="Picture 2" descr="Python.JPG"/>
@@ -889,7 +1466,7 @@
                           <pic:cNvPicPr/>
                         </pic:nvPicPr>
                         <pic:blipFill>
-                          <a:blip r:embed="rId6" cstate="print"/>
+                          <a:blip r:embed="rId8" cstate="print"/>
                           <a:stretch>
                             <a:fillRect/>
                           </a:stretch>
@@ -957,9 +1534,10 @@
             <w:r>
               <w:rPr>
                 <w:rFonts w:ascii="Garamond" w:hAnsi="Garamond"/>
+                <w:noProof/>
               </w:rPr>
               <w:drawing>
-                <wp:inline distT="0" distB="0" distL="0" distR="0">
+                <wp:inline distT="0" distB="0" distL="0" distR="0" wp14:anchorId="5B67363C" wp14:editId="21988F90">
                   <wp:extent cx="180975" cy="209550"/>
                   <wp:effectExtent l="19050" t="0" r="9525" b="0"/>
                   <wp:docPr id="4" name="Picture 2" descr="Python.JPG"/>
@@ -974,7 +1552,7 @@
                           <pic:cNvPicPr/>
                         </pic:nvPicPr>
                         <pic:blipFill>
-                          <a:blip r:embed="rId6" cstate="print"/>
+                          <a:blip r:embed="rId8" cstate="print"/>
                           <a:stretch>
                             <a:fillRect/>
                           </a:stretch>
@@ -1013,11 +1591,19 @@
                 <w:rFonts w:ascii="Garamond" w:hAnsi="Garamond"/>
               </w:rPr>
             </w:pPr>
-            <w:r>
-              <w:rPr>
-                <w:rFonts w:ascii="Garamond" w:hAnsi="Garamond"/>
-              </w:rPr>
-              <w:t>url mapping</w:t>
+            <w:proofErr w:type="spellStart"/>
+            <w:r>
+              <w:rPr>
+                <w:rFonts w:ascii="Garamond" w:hAnsi="Garamond"/>
+              </w:rPr>
+              <w:t>url</w:t>
+            </w:r>
+            <w:proofErr w:type="spellEnd"/>
+            <w:r>
+              <w:rPr>
+                <w:rFonts w:ascii="Garamond" w:hAnsi="Garamond"/>
+              </w:rPr>
+              <w:t xml:space="preserve"> mapping</w:t>
             </w:r>
           </w:p>
         </w:tc>
@@ -1042,9 +1628,10 @@
             <w:r>
               <w:rPr>
                 <w:rFonts w:ascii="Garamond" w:hAnsi="Garamond"/>
+                <w:noProof/>
               </w:rPr>
               <w:drawing>
-                <wp:inline distT="0" distB="0" distL="0" distR="0">
+                <wp:inline distT="0" distB="0" distL="0" distR="0" wp14:anchorId="2866E351" wp14:editId="0E2B686E">
                   <wp:extent cx="180975" cy="209550"/>
                   <wp:effectExtent l="19050" t="0" r="9525" b="0"/>
                   <wp:docPr id="5" name="Picture 2" descr="Python.JPG"/>
@@ -1059,7 +1646,7 @@
                           <pic:cNvPicPr/>
                         </pic:nvPicPr>
                         <pic:blipFill>
-                          <a:blip r:embed="rId6" cstate="print"/>
+                          <a:blip r:embed="rId8" cstate="print"/>
                           <a:stretch>
                             <a:fillRect/>
                           </a:stretch>
@@ -1098,11 +1685,19 @@
                 <w:rFonts w:ascii="Garamond" w:hAnsi="Garamond"/>
               </w:rPr>
             </w:pPr>
-            <w:r>
-              <w:rPr>
-                <w:rFonts w:ascii="Garamond" w:hAnsi="Garamond"/>
-              </w:rPr>
-              <w:t>wsgi script</w:t>
+            <w:proofErr w:type="spellStart"/>
+            <w:r>
+              <w:rPr>
+                <w:rFonts w:ascii="Garamond" w:hAnsi="Garamond"/>
+              </w:rPr>
+              <w:t>wsgi</w:t>
+            </w:r>
+            <w:proofErr w:type="spellEnd"/>
+            <w:r>
+              <w:rPr>
+                <w:rFonts w:ascii="Garamond" w:hAnsi="Garamond"/>
+              </w:rPr>
+              <w:t xml:space="preserve"> script</w:t>
             </w:r>
           </w:p>
         </w:tc>
@@ -1130,7 +1725,7 @@
                 <w:noProof/>
               </w:rPr>
               <w:drawing>
-                <wp:inline distT="0" distB="0" distL="0" distR="0">
+                <wp:inline distT="0" distB="0" distL="0" distR="0" wp14:anchorId="20D0A9EA" wp14:editId="00133CBF">
                   <wp:extent cx="200025" cy="180975"/>
                   <wp:effectExtent l="19050" t="0" r="9525" b="0"/>
                   <wp:docPr id="6" name="Picture 5" descr="Package.JPG"/>
@@ -1145,7 +1740,7 @@
                           <pic:cNvPicPr/>
                         </pic:nvPicPr>
                         <pic:blipFill>
-                          <a:blip r:embed="rId5" cstate="print"/>
+                          <a:blip r:embed="rId7" cstate="print"/>
                           <a:stretch>
                             <a:fillRect/>
                           </a:stretch>
@@ -1216,7 +1811,7 @@
                 <w:noProof/>
               </w:rPr>
               <w:drawing>
-                <wp:inline distT="0" distB="0" distL="0" distR="0">
+                <wp:inline distT="0" distB="0" distL="0" distR="0" wp14:anchorId="1CB32EF8" wp14:editId="211DB3A4">
                   <wp:extent cx="200025" cy="161925"/>
                   <wp:effectExtent l="19050" t="0" r="9525" b="0"/>
                   <wp:docPr id="7" name="Picture 6" descr="folder.JPG"/>
@@ -1231,7 +1826,7 @@
                           <pic:cNvPicPr/>
                         </pic:nvPicPr>
                         <pic:blipFill>
-                          <a:blip r:embed="rId4" cstate="print"/>
+                          <a:blip r:embed="rId6" cstate="print"/>
                           <a:stretch>
                             <a:fillRect/>
                           </a:stretch>
@@ -1270,11 +1865,19 @@
                 <w:rFonts w:ascii="Garamond" w:hAnsi="Garamond"/>
               </w:rPr>
             </w:pPr>
-            <w:r>
-              <w:rPr>
-                <w:rFonts w:ascii="Garamond" w:hAnsi="Garamond"/>
-              </w:rPr>
-              <w:t>physical data representations…</w:t>
+            <w:proofErr w:type="gramStart"/>
+            <w:r>
+              <w:rPr>
+                <w:rFonts w:ascii="Garamond" w:hAnsi="Garamond"/>
+              </w:rPr>
+              <w:t>physical</w:t>
+            </w:r>
+            <w:proofErr w:type="gramEnd"/>
+            <w:r>
+              <w:rPr>
+                <w:rFonts w:ascii="Garamond" w:hAnsi="Garamond"/>
+              </w:rPr>
+              <w:t xml:space="preserve"> data representations…</w:t>
             </w:r>
           </w:p>
         </w:tc>
@@ -1302,7 +1905,7 @@
                 <w:noProof/>
               </w:rPr>
               <w:drawing>
-                <wp:inline distT="0" distB="0" distL="0" distR="0">
+                <wp:inline distT="0" distB="0" distL="0" distR="0" wp14:anchorId="100198D4" wp14:editId="2850A721">
                   <wp:extent cx="200025" cy="161925"/>
                   <wp:effectExtent l="19050" t="0" r="9525" b="0"/>
                   <wp:docPr id="8" name="Picture 7" descr="folder.JPG"/>
@@ -1317,7 +1920,7 @@
                           <pic:cNvPicPr/>
                         </pic:nvPicPr>
                         <pic:blipFill>
-                          <a:blip r:embed="rId4" cstate="print"/>
+                          <a:blip r:embed="rId6" cstate="print"/>
                           <a:stretch>
                             <a:fillRect/>
                           </a:stretch>
@@ -1341,8 +1944,16 @@
               <w:rPr>
                 <w:rFonts w:ascii="Garamond" w:hAnsi="Garamond"/>
               </w:rPr>
-              <w:t xml:space="preserve"> json</w:t>
-            </w:r>
+              <w:t xml:space="preserve"> </w:t>
+            </w:r>
+            <w:proofErr w:type="spellStart"/>
+            <w:r>
+              <w:rPr>
+                <w:rFonts w:ascii="Garamond" w:hAnsi="Garamond"/>
+              </w:rPr>
+              <w:t>json</w:t>
+            </w:r>
+            <w:proofErr w:type="spellEnd"/>
           </w:p>
         </w:tc>
         <w:tc>
@@ -1360,8 +1971,16 @@
               <w:rPr>
                 <w:rFonts w:ascii="Garamond" w:hAnsi="Garamond"/>
               </w:rPr>
-              <w:t xml:space="preserve">    … in json</w:t>
-            </w:r>
+              <w:t xml:space="preserve">    … in </w:t>
+            </w:r>
+            <w:proofErr w:type="spellStart"/>
+            <w:r>
+              <w:rPr>
+                <w:rFonts w:ascii="Garamond" w:hAnsi="Garamond"/>
+              </w:rPr>
+              <w:t>json</w:t>
+            </w:r>
+            <w:proofErr w:type="spellEnd"/>
           </w:p>
         </w:tc>
       </w:tr>
@@ -1388,7 +2007,7 @@
                 <w:noProof/>
               </w:rPr>
               <w:drawing>
-                <wp:inline distT="0" distB="0" distL="0" distR="0">
+                <wp:inline distT="0" distB="0" distL="0" distR="0" wp14:anchorId="636DEE70" wp14:editId="0B613680">
                   <wp:extent cx="190500" cy="209550"/>
                   <wp:effectExtent l="19050" t="0" r="0" b="0"/>
                   <wp:docPr id="9" name="Picture 8" descr="Text.JPG"/>
@@ -1403,7 +2022,7 @@
                           <pic:cNvPicPr/>
                         </pic:nvPicPr>
                         <pic:blipFill>
-                          <a:blip r:embed="rId7" cstate="print"/>
+                          <a:blip r:embed="rId9" cstate="print"/>
                           <a:stretch>
                             <a:fillRect/>
                           </a:stretch>
@@ -1427,8 +2046,16 @@
               <w:rPr>
                 <w:rFonts w:ascii="Garamond" w:hAnsi="Garamond"/>
               </w:rPr>
-              <w:t xml:space="preserve"> database_testdata.json</w:t>
-            </w:r>
+              <w:t xml:space="preserve"> </w:t>
+            </w:r>
+            <w:proofErr w:type="spellStart"/>
+            <w:r>
+              <w:rPr>
+                <w:rFonts w:ascii="Garamond" w:hAnsi="Garamond"/>
+              </w:rPr>
+              <w:t>database_testdata.json</w:t>
+            </w:r>
+            <w:proofErr w:type="spellEnd"/>
           </w:p>
         </w:tc>
         <w:tc>
@@ -1468,7 +2095,7 @@
                 <w:noProof/>
               </w:rPr>
               <w:drawing>
-                <wp:inline distT="0" distB="0" distL="0" distR="0">
+                <wp:inline distT="0" distB="0" distL="0" distR="0" wp14:anchorId="53282983" wp14:editId="46CD5890">
                   <wp:extent cx="200025" cy="161925"/>
                   <wp:effectExtent l="19050" t="0" r="9525" b="0"/>
                   <wp:docPr id="10" name="Picture 9" descr="folder.JPG"/>
@@ -1483,7 +2110,7 @@
                           <pic:cNvPicPr/>
                         </pic:nvPicPr>
                         <pic:blipFill>
-                          <a:blip r:embed="rId4" cstate="print"/>
+                          <a:blip r:embed="rId6" cstate="print"/>
                           <a:stretch>
                             <a:fillRect/>
                           </a:stretch>
@@ -1554,7 +2181,7 @@
                 <w:noProof/>
               </w:rPr>
               <w:drawing>
-                <wp:inline distT="0" distB="0" distL="0" distR="0">
+                <wp:inline distT="0" distB="0" distL="0" distR="0" wp14:anchorId="6C93F4C1" wp14:editId="032191D1">
                   <wp:extent cx="190500" cy="209550"/>
                   <wp:effectExtent l="19050" t="0" r="0" b="0"/>
                   <wp:docPr id="11" name="Picture 10" descr="Text.JPG"/>
@@ -1569,7 +2196,7 @@
                           <pic:cNvPicPr/>
                         </pic:nvPicPr>
                         <pic:blipFill>
-                          <a:blip r:embed="rId7" cstate="print"/>
+                          <a:blip r:embed="rId9" cstate="print"/>
                           <a:stretch>
                             <a:fillRect/>
                           </a:stretch>
@@ -1634,7 +2261,7 @@
                 <w:noProof/>
               </w:rPr>
               <w:drawing>
-                <wp:inline distT="0" distB="0" distL="0" distR="0">
+                <wp:inline distT="0" distB="0" distL="0" distR="0" wp14:anchorId="05BB53B6" wp14:editId="7E8719EC">
                   <wp:extent cx="190500" cy="209550"/>
                   <wp:effectExtent l="19050" t="0" r="0" b="0"/>
                   <wp:docPr id="12" name="Picture 11" descr="Text.JPG"/>
@@ -1649,7 +2276,7 @@
                           <pic:cNvPicPr/>
                         </pic:nvPicPr>
                         <pic:blipFill>
-                          <a:blip r:embed="rId7" cstate="print"/>
+                          <a:blip r:embed="rId9" cstate="print"/>
                           <a:stretch>
                             <a:fillRect/>
                           </a:stretch>
@@ -1714,7 +2341,7 @@
                 <w:noProof/>
               </w:rPr>
               <w:drawing>
-                <wp:inline distT="0" distB="0" distL="0" distR="0">
+                <wp:inline distT="0" distB="0" distL="0" distR="0" wp14:anchorId="0A1E9CD8" wp14:editId="5373CF41">
                   <wp:extent cx="200025" cy="161925"/>
                   <wp:effectExtent l="19050" t="0" r="9525" b="0"/>
                   <wp:docPr id="13" name="Picture 12" descr="folder.JPG"/>
@@ -1729,7 +2356,7 @@
                           <pic:cNvPicPr/>
                         </pic:nvPicPr>
                         <pic:blipFill>
-                          <a:blip r:embed="rId4" cstate="print"/>
+                          <a:blip r:embed="rId6" cstate="print"/>
                           <a:stretch>
                             <a:fillRect/>
                           </a:stretch>
@@ -1772,7 +2399,21 @@
               <w:rPr>
                 <w:rFonts w:ascii="Garamond" w:hAnsi="Garamond"/>
               </w:rPr>
-              <w:t xml:space="preserve">html templating </w:t>
+              <w:t xml:space="preserve">html </w:t>
+            </w:r>
+            <w:proofErr w:type="spellStart"/>
+            <w:r>
+              <w:rPr>
+                <w:rFonts w:ascii="Garamond" w:hAnsi="Garamond"/>
+              </w:rPr>
+              <w:t>templating</w:t>
+            </w:r>
+            <w:proofErr w:type="spellEnd"/>
+            <w:r>
+              <w:rPr>
+                <w:rFonts w:ascii="Garamond" w:hAnsi="Garamond"/>
+              </w:rPr>
+              <w:t xml:space="preserve"> </w:t>
             </w:r>
           </w:p>
         </w:tc>
@@ -1800,7 +2441,7 @@
                 <w:noProof/>
               </w:rPr>
               <w:drawing>
-                <wp:inline distT="0" distB="0" distL="0" distR="0">
+                <wp:inline distT="0" distB="0" distL="0" distR="0" wp14:anchorId="35A11582" wp14:editId="7FC2E56E">
                   <wp:extent cx="190500" cy="209550"/>
                   <wp:effectExtent l="19050" t="0" r="0" b="0"/>
                   <wp:docPr id="14" name="Picture 13" descr="Text.JPG"/>
@@ -1815,7 +2456,7 @@
                           <pic:cNvPicPr/>
                         </pic:nvPicPr>
                         <pic:blipFill>
-                          <a:blip r:embed="rId7" cstate="print"/>
+                          <a:blip r:embed="rId9" cstate="print"/>
                           <a:stretch>
                             <a:fillRect/>
                           </a:stretch>
@@ -1928,7 +2569,7 @@
                 <w:noProof/>
               </w:rPr>
               <w:drawing>
-                <wp:inline distT="0" distB="0" distL="0" distR="0">
+                <wp:inline distT="0" distB="0" distL="0" distR="0" wp14:anchorId="2F66953C" wp14:editId="0D77F531">
                   <wp:extent cx="190500" cy="209550"/>
                   <wp:effectExtent l="19050" t="0" r="0" b="0"/>
                   <wp:docPr id="16" name="Picture 13" descr="Text.JPG"/>
@@ -1943,7 +2584,7 @@
                           <pic:cNvPicPr/>
                         </pic:nvPicPr>
                         <pic:blipFill>
-                          <a:blip r:embed="rId7" cstate="print"/>
+                          <a:blip r:embed="rId9" cstate="print"/>
                           <a:stretch>
                             <a:fillRect/>
                           </a:stretch>
@@ -2015,7 +2656,7 @@
                 <w:noProof/>
               </w:rPr>
               <w:drawing>
-                <wp:inline distT="0" distB="0" distL="0" distR="0">
+                <wp:inline distT="0" distB="0" distL="0" distR="0" wp14:anchorId="61492DCC" wp14:editId="4F6ED236">
                   <wp:extent cx="180975" cy="209550"/>
                   <wp:effectExtent l="19050" t="0" r="9525" b="0"/>
                   <wp:docPr id="17" name="Picture 16" descr="Python.JPG"/>
@@ -2030,7 +2671,7 @@
                           <pic:cNvPicPr/>
                         </pic:nvPicPr>
                         <pic:blipFill>
-                          <a:blip r:embed="rId6" cstate="print"/>
+                          <a:blip r:embed="rId8" cstate="print"/>
                           <a:stretch>
                             <a:fillRect/>
                           </a:stretch>
@@ -2101,7 +2742,7 @@
                 <w:noProof/>
               </w:rPr>
               <w:drawing>
-                <wp:inline distT="0" distB="0" distL="0" distR="0">
+                <wp:inline distT="0" distB="0" distL="0" distR="0" wp14:anchorId="0015C667" wp14:editId="5E690068">
                   <wp:extent cx="180975" cy="209550"/>
                   <wp:effectExtent l="19050" t="0" r="9525" b="0"/>
                   <wp:docPr id="31" name="Picture 16" descr="Python.JPG"/>
@@ -2116,7 +2757,7 @@
                           <pic:cNvPicPr/>
                         </pic:nvPicPr>
                         <pic:blipFill>
-                          <a:blip r:embed="rId6" cstate="print"/>
+                          <a:blip r:embed="rId8" cstate="print"/>
                           <a:stretch>
                             <a:fillRect/>
                           </a:stretch>
@@ -2187,7 +2828,7 @@
                 <w:noProof/>
               </w:rPr>
               <w:drawing>
-                <wp:inline distT="0" distB="0" distL="0" distR="0">
+                <wp:inline distT="0" distB="0" distL="0" distR="0" wp14:anchorId="34E04F73" wp14:editId="1C54B463">
                   <wp:extent cx="200025" cy="180975"/>
                   <wp:effectExtent l="19050" t="0" r="9525" b="0"/>
                   <wp:docPr id="18" name="Picture 17" descr="Package.JPG"/>
@@ -2202,7 +2843,7 @@
                           <pic:cNvPicPr/>
                         </pic:nvPicPr>
                         <pic:blipFill>
-                          <a:blip r:embed="rId5" cstate="print"/>
+                          <a:blip r:embed="rId7" cstate="print"/>
                           <a:stretch>
                             <a:fillRect/>
                           </a:stretch>
@@ -2226,8 +2867,16 @@
               <w:rPr>
                 <w:rFonts w:ascii="Garamond" w:hAnsi="Garamond"/>
               </w:rPr>
-              <w:t xml:space="preserve"> Data_Base</w:t>
-            </w:r>
+              <w:t xml:space="preserve"> </w:t>
+            </w:r>
+            <w:proofErr w:type="spellStart"/>
+            <w:r>
+              <w:rPr>
+                <w:rFonts w:ascii="Garamond" w:hAnsi="Garamond"/>
+              </w:rPr>
+              <w:t>Data_Base</w:t>
+            </w:r>
+            <w:proofErr w:type="spellEnd"/>
           </w:p>
         </w:tc>
         <w:tc>
@@ -2273,7 +2922,7 @@
                 <w:noProof/>
               </w:rPr>
               <w:drawing>
-                <wp:inline distT="0" distB="0" distL="0" distR="0">
+                <wp:inline distT="0" distB="0" distL="0" distR="0" wp14:anchorId="136363EF" wp14:editId="66FD906D">
                   <wp:extent cx="200025" cy="180975"/>
                   <wp:effectExtent l="19050" t="0" r="9525" b="0"/>
                   <wp:docPr id="19" name="Picture 18" descr="Package.JPG"/>
@@ -2288,7 +2937,7 @@
                           <pic:cNvPicPr/>
                         </pic:nvPicPr>
                         <pic:blipFill>
-                          <a:blip r:embed="rId5" cstate="print"/>
+                          <a:blip r:embed="rId7" cstate="print"/>
                           <a:stretch>
                             <a:fillRect/>
                           </a:stretch>
@@ -2359,7 +3008,7 @@
                 <w:noProof/>
               </w:rPr>
               <w:drawing>
-                <wp:inline distT="0" distB="0" distL="0" distR="0">
+                <wp:inline distT="0" distB="0" distL="0" distR="0" wp14:anchorId="472F319E" wp14:editId="788F5AE7">
                   <wp:extent cx="200025" cy="180975"/>
                   <wp:effectExtent l="19050" t="0" r="9525" b="0"/>
                   <wp:docPr id="20" name="Picture 19" descr="Package.JPG"/>
@@ -2374,7 +3023,7 @@
                           <pic:cNvPicPr/>
                         </pic:nvPicPr>
                         <pic:blipFill>
-                          <a:blip r:embed="rId5" cstate="print"/>
+                          <a:blip r:embed="rId7" cstate="print"/>
                           <a:stretch>
                             <a:fillRect/>
                           </a:stretch>
@@ -2445,7 +3094,7 @@
                 <w:noProof/>
               </w:rPr>
               <w:drawing>
-                <wp:inline distT="0" distB="0" distL="0" distR="0">
+                <wp:inline distT="0" distB="0" distL="0" distR="0" wp14:anchorId="528DE93B" wp14:editId="2939505B">
                   <wp:extent cx="180975" cy="209550"/>
                   <wp:effectExtent l="19050" t="0" r="9525" b="0"/>
                   <wp:docPr id="21" name="Picture 20" descr="Python.JPG"/>
@@ -2460,7 +3109,7 @@
                           <pic:cNvPicPr/>
                         </pic:nvPicPr>
                         <pic:blipFill>
-                          <a:blip r:embed="rId6" cstate="print"/>
+                          <a:blip r:embed="rId8" cstate="print"/>
                           <a:stretch>
                             <a:fillRect/>
                           </a:stretch>
@@ -2531,7 +3180,7 @@
                 <w:noProof/>
               </w:rPr>
               <w:drawing>
-                <wp:inline distT="0" distB="0" distL="0" distR="0">
+                <wp:inline distT="0" distB="0" distL="0" distR="0" wp14:anchorId="49F771B2" wp14:editId="34D19634">
                   <wp:extent cx="180975" cy="209550"/>
                   <wp:effectExtent l="19050" t="0" r="9525" b="0"/>
                   <wp:docPr id="32" name="Picture 20" descr="Python.JPG"/>
@@ -2546,7 +3195,7 @@
                           <pic:cNvPicPr/>
                         </pic:nvPicPr>
                         <pic:blipFill>
-                          <a:blip r:embed="rId6" cstate="print"/>
+                          <a:blip r:embed="rId8" cstate="print"/>
                           <a:stretch>
                             <a:fillRect/>
                           </a:stretch>
@@ -2589,19 +3238,7 @@
               <w:rPr>
                 <w:rFonts w:ascii="Garamond" w:hAnsi="Garamond"/>
               </w:rPr>
-              <w:t xml:space="preserve">    …</w:t>
-            </w:r>
-            <w:r>
-              <w:rPr>
-                <w:rFonts w:ascii="Garamond" w:hAnsi="Garamond"/>
-              </w:rPr>
-              <w:t xml:space="preserve"> the child</w:t>
-            </w:r>
-            <w:r>
-              <w:rPr>
-                <w:rFonts w:ascii="Garamond" w:hAnsi="Garamond"/>
-              </w:rPr>
-              <w:t xml:space="preserve"> table</w:t>
+              <w:t xml:space="preserve">    … the child table</w:t>
             </w:r>
           </w:p>
         </w:tc>
@@ -2629,7 +3266,7 @@
                 <w:noProof/>
               </w:rPr>
               <w:drawing>
-                <wp:inline distT="0" distB="0" distL="0" distR="0">
+                <wp:inline distT="0" distB="0" distL="0" distR="0" wp14:anchorId="4904EB4C" wp14:editId="5CC3A810">
                   <wp:extent cx="180975" cy="209550"/>
                   <wp:effectExtent l="19050" t="0" r="9525" b="0"/>
                   <wp:docPr id="41" name="Picture 20" descr="Python.JPG"/>
@@ -2644,7 +3281,7 @@
                           <pic:cNvPicPr/>
                         </pic:nvPicPr>
                         <pic:blipFill>
-                          <a:blip r:embed="rId6" cstate="print"/>
+                          <a:blip r:embed="rId8" cstate="print"/>
                           <a:stretch>
                             <a:fillRect/>
                           </a:stretch>
@@ -2687,19 +3324,7 @@
               <w:rPr>
                 <w:rFonts w:ascii="Garamond" w:hAnsi="Garamond"/>
               </w:rPr>
-              <w:t xml:space="preserve">    …</w:t>
-            </w:r>
-            <w:r>
-              <w:rPr>
-                <w:rFonts w:ascii="Garamond" w:hAnsi="Garamond"/>
-              </w:rPr>
-              <w:t xml:space="preserve"> the person</w:t>
-            </w:r>
-            <w:r>
-              <w:rPr>
-                <w:rFonts w:ascii="Garamond" w:hAnsi="Garamond"/>
-              </w:rPr>
-              <w:t xml:space="preserve"> table</w:t>
+              <w:t xml:space="preserve">    … the person table</w:t>
             </w:r>
           </w:p>
         </w:tc>
@@ -2727,7 +3352,7 @@
                 <w:noProof/>
               </w:rPr>
               <w:drawing>
-                <wp:inline distT="0" distB="0" distL="0" distR="0">
+                <wp:inline distT="0" distB="0" distL="0" distR="0" wp14:anchorId="233BB3C8" wp14:editId="446CC1F8">
                   <wp:extent cx="180975" cy="209550"/>
                   <wp:effectExtent l="19050" t="0" r="9525" b="0"/>
                   <wp:docPr id="49" name="Picture 20" descr="Python.JPG"/>
@@ -2742,7 +3367,7 @@
                           <pic:cNvPicPr/>
                         </pic:nvPicPr>
                         <pic:blipFill>
-                          <a:blip r:embed="rId6" cstate="print"/>
+                          <a:blip r:embed="rId8" cstate="print"/>
                           <a:stretch>
                             <a:fillRect/>
                           </a:stretch>
@@ -2785,19 +3410,7 @@
               <w:rPr>
                 <w:rFonts w:ascii="Garamond" w:hAnsi="Garamond"/>
               </w:rPr>
-              <w:t xml:space="preserve">    …</w:t>
-            </w:r>
-            <w:r>
-              <w:rPr>
-                <w:rFonts w:ascii="Garamond" w:hAnsi="Garamond"/>
-              </w:rPr>
-              <w:t xml:space="preserve"> the school</w:t>
-            </w:r>
-            <w:r>
-              <w:rPr>
-                <w:rFonts w:ascii="Garamond" w:hAnsi="Garamond"/>
-              </w:rPr>
-              <w:t xml:space="preserve"> table</w:t>
+              <w:t xml:space="preserve">    … the school table</w:t>
             </w:r>
           </w:p>
         </w:tc>
@@ -2825,7 +3438,7 @@
                 <w:noProof/>
               </w:rPr>
               <w:drawing>
-                <wp:inline distT="0" distB="0" distL="0" distR="0">
+                <wp:inline distT="0" distB="0" distL="0" distR="0" wp14:anchorId="7ECBCE83" wp14:editId="6BBE82F4">
                   <wp:extent cx="180975" cy="209550"/>
                   <wp:effectExtent l="19050" t="0" r="9525" b="0"/>
                   <wp:docPr id="50" name="Picture 20" descr="Python.JPG"/>
@@ -2840,7 +3453,7 @@
                           <pic:cNvPicPr/>
                         </pic:nvPicPr>
                         <pic:blipFill>
-                          <a:blip r:embed="rId6" cstate="print"/>
+                          <a:blip r:embed="rId8" cstate="print"/>
                           <a:stretch>
                             <a:fillRect/>
                           </a:stretch>
@@ -2911,7 +3524,7 @@
                 <w:noProof/>
               </w:rPr>
               <w:drawing>
-                <wp:inline distT="0" distB="0" distL="0" distR="0">
+                <wp:inline distT="0" distB="0" distL="0" distR="0" wp14:anchorId="69CA8C4C" wp14:editId="1A753134">
                   <wp:extent cx="180975" cy="209550"/>
                   <wp:effectExtent l="19050" t="0" r="9525" b="0"/>
                   <wp:docPr id="51" name="Picture 20" descr="Python.JPG"/>
@@ -2926,7 +3539,7 @@
                           <pic:cNvPicPr/>
                         </pic:nvPicPr>
                         <pic:blipFill>
-                          <a:blip r:embed="rId6" cstate="print"/>
+                          <a:blip r:embed="rId8" cstate="print"/>
                           <a:stretch>
                             <a:fillRect/>
                           </a:stretch>
@@ -2997,7 +3610,7 @@
                 <w:noProof/>
               </w:rPr>
               <w:drawing>
-                <wp:inline distT="0" distB="0" distL="0" distR="0">
+                <wp:inline distT="0" distB="0" distL="0" distR="0" wp14:anchorId="3C360A8F" wp14:editId="003FD1D1">
                   <wp:extent cx="180975" cy="209550"/>
                   <wp:effectExtent l="19050" t="0" r="9525" b="0"/>
                   <wp:docPr id="52" name="Picture 20" descr="Python.JPG"/>
@@ -3012,7 +3625,7 @@
                           <pic:cNvPicPr/>
                         </pic:nvPicPr>
                         <pic:blipFill>
-                          <a:blip r:embed="rId6" cstate="print"/>
+                          <a:blip r:embed="rId8" cstate="print"/>
                           <a:stretch>
                             <a:fillRect/>
                           </a:stretch>
@@ -3055,13 +3668,7 @@
               <w:rPr>
                 <w:rFonts w:ascii="Garamond" w:hAnsi="Garamond"/>
               </w:rPr>
-              <w:t>data verification</w:t>
-            </w:r>
-            <w:r>
-              <w:rPr>
-                <w:rFonts w:ascii="Garamond" w:hAnsi="Garamond"/>
-              </w:rPr>
-              <w:t xml:space="preserve"> via formalized unit-testing</w:t>
+              <w:t>data verification via formalized unit-testing</w:t>
             </w:r>
           </w:p>
         </w:tc>
@@ -3089,7 +3696,7 @@
                 <w:noProof/>
               </w:rPr>
               <w:drawing>
-                <wp:inline distT="0" distB="0" distL="0" distR="0">
+                <wp:inline distT="0" distB="0" distL="0" distR="0" wp14:anchorId="6E7F85F5" wp14:editId="2D42F27A">
                   <wp:extent cx="180975" cy="209550"/>
                   <wp:effectExtent l="19050" t="0" r="9525" b="0"/>
                   <wp:docPr id="53" name="Picture 20" descr="Python.JPG"/>
@@ -3104,7 +3711,7 @@
                           <pic:cNvPicPr/>
                         </pic:nvPicPr>
                         <pic:blipFill>
-                          <a:blip r:embed="rId6" cstate="print"/>
+                          <a:blip r:embed="rId8" cstate="print"/>
                           <a:stretch>
                             <a:fillRect/>
                           </a:stretch>
@@ -3152,7 +3759,6 @@
           </w:p>
           <w:p>
             <w:pPr>
-              <w:spacing w:before="120"/>
               <w:rPr>
                 <w:rFonts w:ascii="Garamond" w:hAnsi="Garamond"/>
               </w:rPr>
@@ -3189,7 +3795,7 @@
                 <w:noProof/>
               </w:rPr>
               <w:drawing>
-                <wp:inline distT="0" distB="0" distL="0" distR="0">
+                <wp:inline distT="0" distB="0" distL="0" distR="0" wp14:anchorId="2693AC2A" wp14:editId="0A408693">
                   <wp:extent cx="180975" cy="209550"/>
                   <wp:effectExtent l="19050" t="0" r="9525" b="0"/>
                   <wp:docPr id="54" name="Picture 20" descr="Python.JPG"/>
@@ -3204,7 +3810,7 @@
                           <pic:cNvPicPr/>
                         </pic:nvPicPr>
                         <pic:blipFill>
-                          <a:blip r:embed="rId6" cstate="print"/>
+                          <a:blip r:embed="rId8" cstate="print"/>
                           <a:stretch>
                             <a:fillRect/>
                           </a:stretch>
@@ -3275,7 +3881,7 @@
                 <w:noProof/>
               </w:rPr>
               <w:drawing>
-                <wp:inline distT="0" distB="0" distL="0" distR="0">
+                <wp:inline distT="0" distB="0" distL="0" distR="0" wp14:anchorId="5D1F127B" wp14:editId="0C14F059">
                   <wp:extent cx="190500" cy="209550"/>
                   <wp:effectExtent l="19050" t="0" r="0" b="0"/>
                   <wp:docPr id="55" name="Picture 29" descr="Text.JPG"/>
@@ -3290,7 +3896,7 @@
                           <pic:cNvPicPr/>
                         </pic:nvPicPr>
                         <pic:blipFill>
-                          <a:blip r:embed="rId7" cstate="print"/>
+                          <a:blip r:embed="rId9" cstate="print"/>
                           <a:stretch>
                             <a:fillRect/>
                           </a:stretch>
@@ -3314,8 +3920,16 @@
               <w:rPr>
                 <w:rFonts w:ascii="Garamond" w:hAnsi="Garamond"/>
               </w:rPr>
-              <w:t xml:space="preserve"> sqlite.db</w:t>
-            </w:r>
+              <w:t xml:space="preserve"> </w:t>
+            </w:r>
+            <w:proofErr w:type="spellStart"/>
+            <w:r>
+              <w:rPr>
+                <w:rFonts w:ascii="Garamond" w:hAnsi="Garamond"/>
+              </w:rPr>
+              <w:t>sqlite.db</w:t>
+            </w:r>
+            <w:proofErr w:type="spellEnd"/>
           </w:p>
         </w:tc>
         <w:tc>
@@ -3329,35 +3943,33 @@
                 <w:rFonts w:ascii="Garamond" w:hAnsi="Garamond"/>
               </w:rPr>
             </w:pPr>
-            <w:r>
-              <w:rPr>
-                <w:rFonts w:ascii="Garamond" w:hAnsi="Garamond"/>
-              </w:rPr>
-              <w:t>django’s inherent physical database representation</w:t>
-            </w:r>
-          </w:p>
-        </w:tc>
-      </w:tr>
-      <w:tr>
-        <w:tc>
-          <w:tcPr>
-            <w:tcW w:w="4248" w:type="dxa"/>
-          </w:tcPr>
-          <w:p/>
-        </w:tc>
-        <w:tc>
-          <w:tcPr>
-            <w:tcW w:w="5328" w:type="dxa"/>
-          </w:tcPr>
-          <w:p>
-            <w:pPr>
-              <w:spacing w:before="120"/>
-            </w:pPr>
+            <w:proofErr w:type="spellStart"/>
+            <w:r>
+              <w:rPr>
+                <w:rFonts w:ascii="Garamond" w:hAnsi="Garamond"/>
+              </w:rPr>
+              <w:t>django’s</w:t>
+            </w:r>
+            <w:proofErr w:type="spellEnd"/>
+            <w:r>
+              <w:rPr>
+                <w:rFonts w:ascii="Garamond" w:hAnsi="Garamond"/>
+              </w:rPr>
+              <w:t xml:space="preserve"> inherent physical database representation</w:t>
+            </w:r>
           </w:p>
         </w:tc>
       </w:tr>
     </w:tbl>
-    <w:p/>
+    <w:p>
+      <w:pPr>
+        <w:spacing w:after="0" w:line="240" w:lineRule="auto"/>
+        <w:jc w:val="both"/>
+        <w:rPr>
+          <w:rFonts w:ascii="Garamond" w:hAnsi="Garamond"/>
+        </w:rPr>
+      </w:pPr>
+    </w:p>
     <w:sectPr>
       <w:pgSz w:w="12240" w:h="15840"/>
       <w:pgMar w:top="1440" w:right="1440" w:bottom="1440" w:left="1440" w:header="720" w:footer="720" w:gutter="0"/>
@@ -3369,7 +3981,7 @@
 </file>
 
 <file path=word/styles.xml><?xml version="1.0" encoding="utf-8"?>
-<w:styles xmlns:r="http://schemas.openxmlformats.org/officeDocument/2006/relationships" xmlns:w="http://schemas.openxmlformats.org/wordprocessingml/2006/main">
+<w:styles xmlns:mc="http://schemas.openxmlformats.org/markup-compatibility/2006" xmlns:r="http://schemas.openxmlformats.org/officeDocument/2006/relationships" xmlns:w="http://schemas.openxmlformats.org/wordprocessingml/2006/main" xmlns:w14="http://schemas.microsoft.com/office/word/2010/wordml" mc:Ignorable="w14">
   <w:docDefaults>
     <w:rPrDefault>
       <w:rPr>
@@ -3543,7 +4155,256 @@
     <w:uiPriority w:val="99"/>
     <w:semiHidden/>
     <w:unhideWhenUsed/>
+    <w:tblPr>
+      <w:tblInd w:w="0" w:type="dxa"/>
+      <w:tblCellMar>
+        <w:top w:w="0" w:type="dxa"/>
+        <w:left w:w="108" w:type="dxa"/>
+        <w:bottom w:w="0" w:type="dxa"/>
+        <w:right w:w="108" w:type="dxa"/>
+      </w:tblCellMar>
+    </w:tblPr>
+  </w:style>
+  <w:style w:type="numbering" w:default="1" w:styleId="NoList">
+    <w:name w:val="No List"/>
+    <w:uiPriority w:val="99"/>
+    <w:semiHidden/>
+    <w:unhideWhenUsed/>
+  </w:style>
+  <w:style w:type="table" w:styleId="TableGrid">
+    <w:name w:val="Table Grid"/>
+    <w:basedOn w:val="TableNormal"/>
+    <w:uiPriority w:val="59"/>
+    <w:rsid w:val="00B458BC"/>
+    <w:pPr>
+      <w:spacing w:after="0" w:line="240" w:lineRule="auto"/>
+    </w:pPr>
+    <w:tblPr>
+      <w:tblInd w:w="0" w:type="dxa"/>
+      <w:tblBorders>
+        <w:top w:val="single" w:sz="4" w:space="0" w:color="auto"/>
+        <w:left w:val="single" w:sz="4" w:space="0" w:color="auto"/>
+        <w:bottom w:val="single" w:sz="4" w:space="0" w:color="auto"/>
+        <w:right w:val="single" w:sz="4" w:space="0" w:color="auto"/>
+        <w:insideH w:val="single" w:sz="4" w:space="0" w:color="auto"/>
+        <w:insideV w:val="single" w:sz="4" w:space="0" w:color="auto"/>
+      </w:tblBorders>
+      <w:tblCellMar>
+        <w:top w:w="0" w:type="dxa"/>
+        <w:left w:w="108" w:type="dxa"/>
+        <w:bottom w:w="0" w:type="dxa"/>
+        <w:right w:w="108" w:type="dxa"/>
+      </w:tblCellMar>
+    </w:tblPr>
+  </w:style>
+  <w:style w:type="paragraph" w:styleId="BalloonText">
+    <w:name w:val="Balloon Text"/>
+    <w:basedOn w:val="Normal"/>
+    <w:link w:val="BalloonTextChar"/>
+    <w:uiPriority w:val="99"/>
+    <w:semiHidden/>
+    <w:unhideWhenUsed/>
+    <w:rsid w:val="00B458BC"/>
+    <w:pPr>
+      <w:spacing w:after="0" w:line="240" w:lineRule="auto"/>
+    </w:pPr>
+    <w:rPr>
+      <w:rFonts w:ascii="Tahoma" w:hAnsi="Tahoma" w:cs="Tahoma"/>
+      <w:sz w:val="16"/>
+      <w:szCs w:val="16"/>
+    </w:rPr>
+  </w:style>
+  <w:style w:type="character" w:customStyle="1" w:styleId="BalloonTextChar">
+    <w:name w:val="Balloon Text Char"/>
+    <w:basedOn w:val="DefaultParagraphFont"/>
+    <w:link w:val="BalloonText"/>
+    <w:uiPriority w:val="99"/>
+    <w:semiHidden/>
+    <w:rsid w:val="00B458BC"/>
+    <w:rPr>
+      <w:rFonts w:ascii="Tahoma" w:eastAsia="Calibri" w:hAnsi="Tahoma" w:cs="Tahoma"/>
+      <w:sz w:val="16"/>
+      <w:szCs w:val="16"/>
+    </w:rPr>
+  </w:style>
+</w:styles>
+</file>
+
+<file path=word/stylesWithEffects.xml><?xml version="1.0" encoding="utf-8"?>
+<w:styles xmlns:wpc="http://schemas.microsoft.com/office/word/2010/wordprocessingCanvas" xmlns:mc="http://schemas.openxmlformats.org/markup-compatibility/2006" xmlns:o="urn:schemas-microsoft-com:office:office" xmlns:r="http://schemas.openxmlformats.org/officeDocument/2006/relationships" xmlns:m="http://schemas.openxmlformats.org/officeDocument/2006/math" xmlns:v="urn:schemas-microsoft-com:vml" xmlns:wp14="http://schemas.microsoft.com/office/word/2010/wordprocessingDrawing" xmlns:wp="http://schemas.openxmlformats.org/drawingml/2006/wordprocessingDrawing" xmlns:w10="urn:schemas-microsoft-com:office:word" xmlns:w="http://schemas.openxmlformats.org/wordprocessingml/2006/main" xmlns:w14="http://schemas.microsoft.com/office/word/2010/wordml" xmlns:wpg="http://schemas.microsoft.com/office/word/2010/wordprocessingGroup" xmlns:wpi="http://schemas.microsoft.com/office/word/2010/wordprocessingInk" xmlns:wne="http://schemas.microsoft.com/office/word/2006/wordml" xmlns:wps="http://schemas.microsoft.com/office/word/2010/wordprocessingShape" mc:Ignorable="w14 wp14">
+  <w:docDefaults>
+    <w:rPrDefault>
+      <w:rPr>
+        <w:rFonts w:ascii="Times New Roman" w:eastAsiaTheme="minorHAnsi" w:hAnsi="Times New Roman" w:cstheme="minorBidi"/>
+        <w:sz w:val="22"/>
+        <w:szCs w:val="22"/>
+        <w:lang w:val="en-US" w:eastAsia="en-US" w:bidi="ar-SA"/>
+      </w:rPr>
+    </w:rPrDefault>
+    <w:pPrDefault>
+      <w:pPr>
+        <w:spacing w:after="200" w:line="276" w:lineRule="auto"/>
+      </w:pPr>
+    </w:pPrDefault>
+  </w:docDefaults>
+  <w:latentStyles w:defLockedState="0" w:defUIPriority="99" w:defSemiHidden="1" w:defUnhideWhenUsed="1" w:defQFormat="0" w:count="267">
+    <w:lsdException w:name="Normal" w:semiHidden="0" w:uiPriority="0" w:unhideWhenUsed="0" w:qFormat="1"/>
+    <w:lsdException w:name="heading 1" w:semiHidden="0" w:uiPriority="9" w:unhideWhenUsed="0" w:qFormat="1"/>
+    <w:lsdException w:name="heading 2" w:uiPriority="9" w:qFormat="1"/>
+    <w:lsdException w:name="heading 3" w:uiPriority="9" w:qFormat="1"/>
+    <w:lsdException w:name="heading 4" w:uiPriority="9" w:qFormat="1"/>
+    <w:lsdException w:name="heading 5" w:uiPriority="9" w:qFormat="1"/>
+    <w:lsdException w:name="heading 6" w:uiPriority="9" w:qFormat="1"/>
+    <w:lsdException w:name="heading 7" w:uiPriority="9" w:qFormat="1"/>
+    <w:lsdException w:name="heading 8" w:uiPriority="9" w:qFormat="1"/>
+    <w:lsdException w:name="heading 9" w:uiPriority="9" w:qFormat="1"/>
+    <w:lsdException w:name="toc 1" w:uiPriority="39"/>
+    <w:lsdException w:name="toc 2" w:uiPriority="39"/>
+    <w:lsdException w:name="toc 3" w:uiPriority="39"/>
+    <w:lsdException w:name="toc 4" w:uiPriority="39"/>
+    <w:lsdException w:name="toc 5" w:uiPriority="39"/>
+    <w:lsdException w:name="toc 6" w:uiPriority="39"/>
+    <w:lsdException w:name="toc 7" w:uiPriority="39"/>
+    <w:lsdException w:name="toc 8" w:uiPriority="39"/>
+    <w:lsdException w:name="toc 9" w:uiPriority="39"/>
+    <w:lsdException w:name="caption" w:uiPriority="35" w:qFormat="1"/>
+    <w:lsdException w:name="Title" w:semiHidden="0" w:uiPriority="10" w:unhideWhenUsed="0" w:qFormat="1"/>
+    <w:lsdException w:name="Default Paragraph Font" w:uiPriority="1"/>
+    <w:lsdException w:name="Subtitle" w:semiHidden="0" w:uiPriority="11" w:unhideWhenUsed="0" w:qFormat="1"/>
+    <w:lsdException w:name="Strong" w:semiHidden="0" w:uiPriority="22" w:unhideWhenUsed="0" w:qFormat="1"/>
+    <w:lsdException w:name="Emphasis" w:semiHidden="0" w:uiPriority="20" w:unhideWhenUsed="0" w:qFormat="1"/>
+    <w:lsdException w:name="Table Grid" w:semiHidden="0" w:uiPriority="59" w:unhideWhenUsed="0"/>
+    <w:lsdException w:name="Placeholder Text" w:unhideWhenUsed="0"/>
+    <w:lsdException w:name="No Spacing" w:semiHidden="0" w:uiPriority="1" w:unhideWhenUsed="0" w:qFormat="1"/>
+    <w:lsdException w:name="Light Shading" w:semiHidden="0" w:uiPriority="60" w:unhideWhenUsed="0"/>
+    <w:lsdException w:name="Light List" w:semiHidden="0" w:uiPriority="61" w:unhideWhenUsed="0"/>
+    <w:lsdException w:name="Light Grid" w:semiHidden="0" w:uiPriority="62" w:unhideWhenUsed="0"/>
+    <w:lsdException w:name="Medium Shading 1" w:semiHidden="0" w:uiPriority="63" w:unhideWhenUsed="0"/>
+    <w:lsdException w:name="Medium Shading 2" w:semiHidden="0" w:uiPriority="64" w:unhideWhenUsed="0"/>
+    <w:lsdException w:name="Medium List 1" w:semiHidden="0" w:uiPriority="65" w:unhideWhenUsed="0"/>
+    <w:lsdException w:name="Medium List 2" w:semiHidden="0" w:uiPriority="66" w:unhideWhenUsed="0"/>
+    <w:lsdException w:name="Medium Grid 1" w:semiHidden="0" w:uiPriority="67" w:unhideWhenUsed="0"/>
+    <w:lsdException w:name="Medium Grid 2" w:semiHidden="0" w:uiPriority="68" w:unhideWhenUsed="0"/>
+    <w:lsdException w:name="Medium Grid 3" w:semiHidden="0" w:uiPriority="69" w:unhideWhenUsed="0"/>
+    <w:lsdException w:name="Dark List" w:semiHidden="0" w:uiPriority="70" w:unhideWhenUsed="0"/>
+    <w:lsdException w:name="Colorful Shading" w:semiHidden="0" w:uiPriority="71" w:unhideWhenUsed="0"/>
+    <w:lsdException w:name="Colorful List" w:semiHidden="0" w:uiPriority="72" w:unhideWhenUsed="0"/>
+    <w:lsdException w:name="Colorful Grid" w:semiHidden="0" w:uiPriority="73" w:unhideWhenUsed="0"/>
+    <w:lsdException w:name="Light Shading Accent 1" w:semiHidden="0" w:uiPriority="60" w:unhideWhenUsed="0"/>
+    <w:lsdException w:name="Light List Accent 1" w:semiHidden="0" w:uiPriority="61" w:unhideWhenUsed="0"/>
+    <w:lsdException w:name="Light Grid Accent 1" w:semiHidden="0" w:uiPriority="62" w:unhideWhenUsed="0"/>
+    <w:lsdException w:name="Medium Shading 1 Accent 1" w:semiHidden="0" w:uiPriority="63" w:unhideWhenUsed="0"/>
+    <w:lsdException w:name="Medium Shading 2 Accent 1" w:semiHidden="0" w:uiPriority="64" w:unhideWhenUsed="0"/>
+    <w:lsdException w:name="Medium List 1 Accent 1" w:semiHidden="0" w:uiPriority="65" w:unhideWhenUsed="0"/>
+    <w:lsdException w:name="Revision" w:unhideWhenUsed="0"/>
+    <w:lsdException w:name="List Paragraph" w:semiHidden="0" w:uiPriority="34" w:unhideWhenUsed="0" w:qFormat="1"/>
+    <w:lsdException w:name="Quote" w:semiHidden="0" w:uiPriority="29" w:unhideWhenUsed="0" w:qFormat="1"/>
+    <w:lsdException w:name="Intense Quote" w:semiHidden="0" w:uiPriority="30" w:unhideWhenUsed="0" w:qFormat="1"/>
+    <w:lsdException w:name="Medium List 2 Accent 1" w:semiHidden="0" w:uiPriority="66" w:unhideWhenUsed="0"/>
+    <w:lsdException w:name="Medium Grid 1 Accent 1" w:semiHidden="0" w:uiPriority="67" w:unhideWhenUsed="0"/>
+    <w:lsdException w:name="Medium Grid 2 Accent 1" w:semiHidden="0" w:uiPriority="68" w:unhideWhenUsed="0"/>
+    <w:lsdException w:name="Medium Grid 3 Accent 1" w:semiHidden="0" w:uiPriority="69" w:unhideWhenUsed="0"/>
+    <w:lsdException w:name="Dark List Accent 1" w:semiHidden="0" w:uiPriority="70" w:unhideWhenUsed="0"/>
+    <w:lsdException w:name="Colorful Shading Accent 1" w:semiHidden="0" w:uiPriority="71" w:unhideWhenUsed="0"/>
+    <w:lsdException w:name="Colorful List Accent 1" w:semiHidden="0" w:uiPriority="72" w:unhideWhenUsed="0"/>
+    <w:lsdException w:name="Colorful Grid Accent 1" w:semiHidden="0" w:uiPriority="73" w:unhideWhenUsed="0"/>
+    <w:lsdException w:name="Light Shading Accent 2" w:semiHidden="0" w:uiPriority="60" w:unhideWhenUsed="0"/>
+    <w:lsdException w:name="Light List Accent 2" w:semiHidden="0" w:uiPriority="61" w:unhideWhenUsed="0"/>
+    <w:lsdException w:name="Light Grid Accent 2" w:semiHidden="0" w:uiPriority="62" w:unhideWhenUsed="0"/>
+    <w:lsdException w:name="Medium Shading 1 Accent 2" w:semiHidden="0" w:uiPriority="63" w:unhideWhenUsed="0"/>
+    <w:lsdException w:name="Medium Shading 2 Accent 2" w:semiHidden="0" w:uiPriority="64" w:unhideWhenUsed="0"/>
+    <w:lsdException w:name="Medium List 1 Accent 2" w:semiHidden="0" w:uiPriority="65" w:unhideWhenUsed="0"/>
+    <w:lsdException w:name="Medium List 2 Accent 2" w:semiHidden="0" w:uiPriority="66" w:unhideWhenUsed="0"/>
+    <w:lsdException w:name="Medium Grid 1 Accent 2" w:semiHidden="0" w:uiPriority="67" w:unhideWhenUsed="0"/>
+    <w:lsdException w:name="Medium Grid 2 Accent 2" w:semiHidden="0" w:uiPriority="68" w:unhideWhenUsed="0"/>
+    <w:lsdException w:name="Medium Grid 3 Accent 2" w:semiHidden="0" w:uiPriority="69" w:unhideWhenUsed="0"/>
+    <w:lsdException w:name="Dark List Accent 2" w:semiHidden="0" w:uiPriority="70" w:unhideWhenUsed="0"/>
+    <w:lsdException w:name="Colorful Shading Accent 2" w:semiHidden="0" w:uiPriority="71" w:unhideWhenUsed="0"/>
+    <w:lsdException w:name="Colorful List Accent 2" w:semiHidden="0" w:uiPriority="72" w:unhideWhenUsed="0"/>
+    <w:lsdException w:name="Colorful Grid Accent 2" w:semiHidden="0" w:uiPriority="73" w:unhideWhenUsed="0"/>
+    <w:lsdException w:name="Light Shading Accent 3" w:semiHidden="0" w:uiPriority="60" w:unhideWhenUsed="0"/>
+    <w:lsdException w:name="Light List Accent 3" w:semiHidden="0" w:uiPriority="61" w:unhideWhenUsed="0"/>
+    <w:lsdException w:name="Light Grid Accent 3" w:semiHidden="0" w:uiPriority="62" w:unhideWhenUsed="0"/>
+    <w:lsdException w:name="Medium Shading 1 Accent 3" w:semiHidden="0" w:uiPriority="63" w:unhideWhenUsed="0"/>
+    <w:lsdException w:name="Medium Shading 2 Accent 3" w:semiHidden="0" w:uiPriority="64" w:unhideWhenUsed="0"/>
+    <w:lsdException w:name="Medium List 1 Accent 3" w:semiHidden="0" w:uiPriority="65" w:unhideWhenUsed="0"/>
+    <w:lsdException w:name="Medium List 2 Accent 3" w:semiHidden="0" w:uiPriority="66" w:unhideWhenUsed="0"/>
+    <w:lsdException w:name="Medium Grid 1 Accent 3" w:semiHidden="0" w:uiPriority="67" w:unhideWhenUsed="0"/>
+    <w:lsdException w:name="Medium Grid 2 Accent 3" w:semiHidden="0" w:uiPriority="68" w:unhideWhenUsed="0"/>
+    <w:lsdException w:name="Medium Grid 3 Accent 3" w:semiHidden="0" w:uiPriority="69" w:unhideWhenUsed="0"/>
+    <w:lsdException w:name="Dark List Accent 3" w:semiHidden="0" w:uiPriority="70" w:unhideWhenUsed="0"/>
+    <w:lsdException w:name="Colorful Shading Accent 3" w:semiHidden="0" w:uiPriority="71" w:unhideWhenUsed="0"/>
+    <w:lsdException w:name="Colorful List Accent 3" w:semiHidden="0" w:uiPriority="72" w:unhideWhenUsed="0"/>
+    <w:lsdException w:name="Colorful Grid Accent 3" w:semiHidden="0" w:uiPriority="73" w:unhideWhenUsed="0"/>
+    <w:lsdException w:name="Light Shading Accent 4" w:semiHidden="0" w:uiPriority="60" w:unhideWhenUsed="0"/>
+    <w:lsdException w:name="Light List Accent 4" w:semiHidden="0" w:uiPriority="61" w:unhideWhenUsed="0"/>
+    <w:lsdException w:name="Light Grid Accent 4" w:semiHidden="0" w:uiPriority="62" w:unhideWhenUsed="0"/>
+    <w:lsdException w:name="Medium Shading 1 Accent 4" w:semiHidden="0" w:uiPriority="63" w:unhideWhenUsed="0"/>
+    <w:lsdException w:name="Medium Shading 2 Accent 4" w:semiHidden="0" w:uiPriority="64" w:unhideWhenUsed="0"/>
+    <w:lsdException w:name="Medium List 1 Accent 4" w:semiHidden="0" w:uiPriority="65" w:unhideWhenUsed="0"/>
+    <w:lsdException w:name="Medium List 2 Accent 4" w:semiHidden="0" w:uiPriority="66" w:unhideWhenUsed="0"/>
+    <w:lsdException w:name="Medium Grid 1 Accent 4" w:semiHidden="0" w:uiPriority="67" w:unhideWhenUsed="0"/>
+    <w:lsdException w:name="Medium Grid 2 Accent 4" w:semiHidden="0" w:uiPriority="68" w:unhideWhenUsed="0"/>
+    <w:lsdException w:name="Medium Grid 3 Accent 4" w:semiHidden="0" w:uiPriority="69" w:unhideWhenUsed="0"/>
+    <w:lsdException w:name="Dark List Accent 4" w:semiHidden="0" w:uiPriority="70" w:unhideWhenUsed="0"/>
+    <w:lsdException w:name="Colorful Shading Accent 4" w:semiHidden="0" w:uiPriority="71" w:unhideWhenUsed="0"/>
+    <w:lsdException w:name="Colorful List Accent 4" w:semiHidden="0" w:uiPriority="72" w:unhideWhenUsed="0"/>
+    <w:lsdException w:name="Colorful Grid Accent 4" w:semiHidden="0" w:uiPriority="73" w:unhideWhenUsed="0"/>
+    <w:lsdException w:name="Light Shading Accent 5" w:semiHidden="0" w:uiPriority="60" w:unhideWhenUsed="0"/>
+    <w:lsdException w:name="Light List Accent 5" w:semiHidden="0" w:uiPriority="61" w:unhideWhenUsed="0"/>
+    <w:lsdException w:name="Light Grid Accent 5" w:semiHidden="0" w:uiPriority="62" w:unhideWhenUsed="0"/>
+    <w:lsdException w:name="Medium Shading 1 Accent 5" w:semiHidden="0" w:uiPriority="63" w:unhideWhenUsed="0"/>
+    <w:lsdException w:name="Medium Shading 2 Accent 5" w:semiHidden="0" w:uiPriority="64" w:unhideWhenUsed="0"/>
+    <w:lsdException w:name="Medium List 1 Accent 5" w:semiHidden="0" w:uiPriority="65" w:unhideWhenUsed="0"/>
+    <w:lsdException w:name="Medium List 2 Accent 5" w:semiHidden="0" w:uiPriority="66" w:unhideWhenUsed="0"/>
+    <w:lsdException w:name="Medium Grid 1 Accent 5" w:semiHidden="0" w:uiPriority="67" w:unhideWhenUsed="0"/>
+    <w:lsdException w:name="Medium Grid 2 Accent 5" w:semiHidden="0" w:uiPriority="68" w:unhideWhenUsed="0"/>
+    <w:lsdException w:name="Medium Grid 3 Accent 5" w:semiHidden="0" w:uiPriority="69" w:unhideWhenUsed="0"/>
+    <w:lsdException w:name="Dark List Accent 5" w:semiHidden="0" w:uiPriority="70" w:unhideWhenUsed="0"/>
+    <w:lsdException w:name="Colorful Shading Accent 5" w:semiHidden="0" w:uiPriority="71" w:unhideWhenUsed="0"/>
+    <w:lsdException w:name="Colorful List Accent 5" w:semiHidden="0" w:uiPriority="72" w:unhideWhenUsed="0"/>
+    <w:lsdException w:name="Colorful Grid Accent 5" w:semiHidden="0" w:uiPriority="73" w:unhideWhenUsed="0"/>
+    <w:lsdException w:name="Light Shading Accent 6" w:semiHidden="0" w:uiPriority="60" w:unhideWhenUsed="0"/>
+    <w:lsdException w:name="Light List Accent 6" w:semiHidden="0" w:uiPriority="61" w:unhideWhenUsed="0"/>
+    <w:lsdException w:name="Light Grid Accent 6" w:semiHidden="0" w:uiPriority="62" w:unhideWhenUsed="0"/>
+    <w:lsdException w:name="Medium Shading 1 Accent 6" w:semiHidden="0" w:uiPriority="63" w:unhideWhenUsed="0"/>
+    <w:lsdException w:name="Medium Shading 2 Accent 6" w:semiHidden="0" w:uiPriority="64" w:unhideWhenUsed="0"/>
+    <w:lsdException w:name="Medium List 1 Accent 6" w:semiHidden="0" w:uiPriority="65" w:unhideWhenUsed="0"/>
+    <w:lsdException w:name="Medium List 2 Accent 6" w:semiHidden="0" w:uiPriority="66" w:unhideWhenUsed="0"/>
+    <w:lsdException w:name="Medium Grid 1 Accent 6" w:semiHidden="0" w:uiPriority="67" w:unhideWhenUsed="0"/>
+    <w:lsdException w:name="Medium Grid 2 Accent 6" w:semiHidden="0" w:uiPriority="68" w:unhideWhenUsed="0"/>
+    <w:lsdException w:name="Medium Grid 3 Accent 6" w:semiHidden="0" w:uiPriority="69" w:unhideWhenUsed="0"/>
+    <w:lsdException w:name="Dark List Accent 6" w:semiHidden="0" w:uiPriority="70" w:unhideWhenUsed="0"/>
+    <w:lsdException w:name="Colorful Shading Accent 6" w:semiHidden="0" w:uiPriority="71" w:unhideWhenUsed="0"/>
+    <w:lsdException w:name="Colorful List Accent 6" w:semiHidden="0" w:uiPriority="72" w:unhideWhenUsed="0"/>
+    <w:lsdException w:name="Colorful Grid Accent 6" w:semiHidden="0" w:uiPriority="73" w:unhideWhenUsed="0"/>
+    <w:lsdException w:name="Subtle Emphasis" w:semiHidden="0" w:uiPriority="19" w:unhideWhenUsed="0" w:qFormat="1"/>
+    <w:lsdException w:name="Intense Emphasis" w:semiHidden="0" w:uiPriority="21" w:unhideWhenUsed="0" w:qFormat="1"/>
+    <w:lsdException w:name="Subtle Reference" w:semiHidden="0" w:uiPriority="31" w:unhideWhenUsed="0" w:qFormat="1"/>
+    <w:lsdException w:name="Intense Reference" w:semiHidden="0" w:uiPriority="32" w:unhideWhenUsed="0" w:qFormat="1"/>
+    <w:lsdException w:name="Book Title" w:semiHidden="0" w:uiPriority="33" w:unhideWhenUsed="0" w:qFormat="1"/>
+    <w:lsdException w:name="Bibliography" w:uiPriority="37"/>
+    <w:lsdException w:name="TOC Heading" w:uiPriority="39" w:qFormat="1"/>
+  </w:latentStyles>
+  <w:style w:type="paragraph" w:default="1" w:styleId="Normal">
+    <w:name w:val="Normal"/>
     <w:qFormat/>
+    <w:rsid w:val="00B458BC"/>
+    <w:rPr>
+      <w:rFonts w:ascii="Calibri" w:eastAsia="Calibri" w:hAnsi="Calibri" w:cs="Times New Roman"/>
+    </w:rPr>
+  </w:style>
+  <w:style w:type="character" w:default="1" w:styleId="DefaultParagraphFont">
+    <w:name w:val="Default Paragraph Font"/>
+    <w:uiPriority w:val="1"/>
+    <w:semiHidden/>
+    <w:unhideWhenUsed/>
+  </w:style>
+  <w:style w:type="table" w:default="1" w:styleId="TableNormal">
+    <w:name w:val="Normal Table"/>
+    <w:uiPriority w:val="99"/>
+    <w:semiHidden/>
+    <w:unhideWhenUsed/>
     <w:tblPr>
       <w:tblInd w:w="0" w:type="dxa"/>
       <w:tblCellMar>

</xml_diff>